<commit_message>
Changes to be committed: 	modified:   "files/Corre\303\247\303\265es e sugest\303\265es de melhoria Aplicativo.docx" 	deleted:    "files/~$rre\303\247\303\265es e sugest\303\265es de melhoria Aplicativo.docx"
</commit_message>
<xml_diff>
--- a/files/Correções e sugestões de melhoria Aplicativo.docx
+++ b/files/Correções e sugestões de melhoria Aplicativo.docx
@@ -171,7 +171,7 @@
         <mc:AlternateContent>
           <mc:Choice Requires="wps">
             <w:drawing>
-              <wp:anchor distT="0" distB="0" distL="114300" distR="114300" simplePos="0" relativeHeight="251672576" behindDoc="0" locked="0" layoutInCell="1" allowOverlap="1" wp14:anchorId="76BF71A9" wp14:editId="6E13CF39">
+              <wp:anchor distT="0" distB="0" distL="114300" distR="114300" simplePos="0" relativeHeight="251665408" behindDoc="0" locked="0" layoutInCell="1" allowOverlap="1" wp14:anchorId="76BF71A9" wp14:editId="27E125C9">
                 <wp:simplePos x="0" y="0"/>
                 <wp:positionH relativeFrom="column">
                   <wp:posOffset>3520440</wp:posOffset>
@@ -230,7 +230,7 @@
           </mc:Choice>
           <mc:Fallback>
             <w:pict>
-              <v:shapetype w14:anchorId="0471058F" id="_x0000_t67" coordsize="21600,21600" o:spt="67" adj="16200,5400" path="m0@0l@1@0@1,0@2,0@2@0,21600@0,10800,21600xe">
+              <v:shapetype w14:anchorId="4DF1D97C" id="_x0000_t67" coordsize="21600,21600" o:spt="67" adj="16200,5400" path="m0@0l@1@0@1,0@2,0@2@0,21600@0,10800,21600xe">
                 <v:stroke joinstyle="miter"/>
                 <v:formulas>
                   <v:f eqn="val #0"/>
@@ -246,7 +246,7 @@
                   <v:h position="#1,#0" xrange="0,10800" yrange="0,21600"/>
                 </v:handles>
               </v:shapetype>
-              <v:shape id="Seta para baixo 1" o:spid="_x0000_s1026" type="#_x0000_t67" style="position:absolute;margin-left:277.2pt;margin-top:14.2pt;width:38.15pt;height:42.5pt;z-index:251672576;visibility:visible;mso-wrap-style:square;mso-height-percent:0;mso-wrap-distance-left:9pt;mso-wrap-distance-top:0;mso-wrap-distance-right:9pt;mso-wrap-distance-bottom:0;mso-position-horizontal:absolute;mso-position-horizontal-relative:text;mso-position-vertical:absolute;mso-position-vertical-relative:text;mso-height-percent:0;mso-height-relative:margin;v-text-anchor:middle" o:gfxdata="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" adj="11905" fillcolor="#4472c4 [3204]" strokecolor="#1f3763 [1604]" strokeweight="1pt"/>
+              <v:shape id="Seta para baixo 1" o:spid="_x0000_s1026" type="#_x0000_t67" style="position:absolute;margin-left:277.2pt;margin-top:14.2pt;width:38.15pt;height:42.5pt;z-index:251665408;visibility:visible;mso-wrap-style:square;mso-height-percent:0;mso-wrap-distance-left:9pt;mso-wrap-distance-top:0;mso-wrap-distance-right:9pt;mso-wrap-distance-bottom:0;mso-position-horizontal:absolute;mso-position-horizontal-relative:text;mso-position-vertical:absolute;mso-position-vertical-relative:text;mso-height-percent:0;mso-height-relative:margin;v-text-anchor:middle" o:gfxdata="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" adj="11905" fillcolor="#4472c4 [3204]" strokecolor="#1f3763 [1604]" strokeweight="1pt"/>
             </w:pict>
           </mc:Fallback>
         </mc:AlternateContent>
@@ -278,7 +278,7 @@
         <mc:AlternateContent>
           <mc:Choice Requires="wps">
             <w:drawing>
-              <wp:anchor distT="0" distB="0" distL="114300" distR="114300" simplePos="0" relativeHeight="251659264" behindDoc="0" locked="0" layoutInCell="1" allowOverlap="1" wp14:anchorId="3079FBFF" wp14:editId="2799B756">
+              <wp:anchor distT="0" distB="0" distL="114300" distR="114300" simplePos="0" relativeHeight="251652096" behindDoc="0" locked="0" layoutInCell="1" allowOverlap="1" wp14:anchorId="3079FBFF" wp14:editId="22F8FF66">
                 <wp:simplePos x="0" y="0"/>
                 <wp:positionH relativeFrom="column">
                   <wp:posOffset>2625090</wp:posOffset>
@@ -386,7 +386,7 @@
                 <v:stroke joinstyle="miter"/>
                 <v:path gradientshapeok="t" o:connecttype="rect"/>
               </v:shapetype>
-              <v:shape id="Caixa de Texto 1" o:spid="_x0000_s1026" type="#_x0000_t202" style="position:absolute;margin-left:206.7pt;margin-top:25.15pt;width:188.25pt;height:167.25pt;z-index:251659264;visibility:visible;mso-wrap-style:square;mso-width-percent:0;mso-height-percent:0;mso-wrap-distance-left:9pt;mso-wrap-distance-top:0;mso-wrap-distance-right:9pt;mso-wrap-distance-bottom:0;mso-position-horizontal:absolute;mso-position-horizontal-relative:text;mso-position-vertical:absolute;mso-position-vertical-relative:text;mso-width-percent:0;mso-height-percent:0;mso-width-relative:margin;mso-height-relative:margin;v-text-anchor:top" o:gfxdata="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" fillcolor="white [3201]" strokeweight=".5pt">
+              <v:shape id="Caixa de Texto 1" o:spid="_x0000_s1026" type="#_x0000_t202" style="position:absolute;margin-left:206.7pt;margin-top:25.15pt;width:188.25pt;height:167.25pt;z-index:251652096;visibility:visible;mso-wrap-style:square;mso-width-percent:0;mso-height-percent:0;mso-wrap-distance-left:9pt;mso-wrap-distance-top:0;mso-wrap-distance-right:9pt;mso-wrap-distance-bottom:0;mso-position-horizontal:absolute;mso-position-horizontal-relative:text;mso-position-vertical:absolute;mso-position-vertical-relative:text;mso-width-percent:0;mso-height-percent:0;mso-width-relative:margin;mso-height-relative:margin;v-text-anchor:top" o:gfxdata="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" fillcolor="white [3201]" strokeweight=".5pt">
                 <v:textbox>
                   <w:txbxContent>
                     <w:p>
@@ -448,7 +448,7 @@
           <w:lang w:eastAsia="pt-BR"/>
         </w:rPr>
         <w:drawing>
-          <wp:inline distT="0" distB="0" distL="0" distR="0" wp14:anchorId="74025A84" wp14:editId="3E4B88A9">
+          <wp:inline distT="0" distB="0" distL="0" distR="0" wp14:anchorId="74025A84" wp14:editId="5CC9EF4B">
             <wp:extent cx="2524125" cy="3381375"/>
             <wp:effectExtent l="0" t="0" r="9525" b="9525"/>
             <wp:docPr id="1966191023" name="Imagem 1"/>
@@ -502,7 +502,7 @@
           <w:lang w:eastAsia="pt-BR"/>
         </w:rPr>
         <w:drawing>
-          <wp:inline distT="0" distB="0" distL="0" distR="0" wp14:anchorId="26C92566" wp14:editId="256211A4">
+          <wp:inline distT="0" distB="0" distL="0" distR="0" wp14:anchorId="26C92566" wp14:editId="41F12FF7">
             <wp:extent cx="2524125" cy="3381375"/>
             <wp:effectExtent l="0" t="0" r="9525" b="9525"/>
             <wp:docPr id="284358917" name="Imagem 1"/>
@@ -737,7 +737,7 @@
         </w:rPr>
         <w:lastRenderedPageBreak/>
         <w:drawing>
-          <wp:inline distT="0" distB="0" distL="0" distR="0" wp14:anchorId="25CADC97" wp14:editId="61EEE8B3">
+          <wp:inline distT="0" distB="0" distL="0" distR="0" wp14:anchorId="25CADC97" wp14:editId="0C12A283">
             <wp:extent cx="2409825" cy="3133725"/>
             <wp:effectExtent l="0" t="0" r="9525" b="9525"/>
             <wp:docPr id="1919082475" name="Imagem 4"/>
@@ -874,7 +874,7 @@
           <w:lang w:eastAsia="pt-BR"/>
         </w:rPr>
         <w:drawing>
-          <wp:inline distT="0" distB="0" distL="0" distR="0" wp14:anchorId="33795C39" wp14:editId="75232FD5">
+          <wp:inline distT="0" distB="0" distL="0" distR="0" wp14:anchorId="33795C39" wp14:editId="73B89AAC">
             <wp:extent cx="2686050" cy="3848100"/>
             <wp:effectExtent l="0" t="0" r="0" b="0"/>
             <wp:docPr id="2054494163" name="Imagem 3"/>
@@ -1247,7 +1247,7 @@
           <w:lang w:eastAsia="pt-BR"/>
         </w:rPr>
         <w:drawing>
-          <wp:inline distT="0" distB="0" distL="0" distR="0" wp14:anchorId="36B6F5C9" wp14:editId="7B974446">
+          <wp:inline distT="0" distB="0" distL="0" distR="0" wp14:anchorId="36B6F5C9" wp14:editId="504B4C3D">
             <wp:extent cx="2524125" cy="3457575"/>
             <wp:effectExtent l="0" t="0" r="9525" b="9525"/>
             <wp:docPr id="402550269" name="Imagem 2"/>
@@ -1575,7 +1575,7 @@
         <mc:AlternateContent>
           <mc:Choice Requires="wps">
             <w:drawing>
-              <wp:anchor distT="0" distB="0" distL="114300" distR="114300" simplePos="0" relativeHeight="251677696" behindDoc="0" locked="0" layoutInCell="1" allowOverlap="1" wp14:anchorId="62407FBB" wp14:editId="05C5A764">
+              <wp:anchor distT="0" distB="0" distL="114300" distR="114300" simplePos="0" relativeHeight="251670528" behindDoc="0" locked="0" layoutInCell="1" allowOverlap="1" wp14:anchorId="62407FBB" wp14:editId="6ABC8FDB">
                 <wp:simplePos x="0" y="0"/>
                 <wp:positionH relativeFrom="column">
                   <wp:posOffset>2557145</wp:posOffset>
@@ -1632,7 +1632,7 @@
           </mc:Choice>
           <mc:Fallback>
             <w:pict>
-              <v:shape w14:anchorId="62407FBB" id="Caixa de Texto 2" o:spid="_x0000_s1027" type="#_x0000_t202" style="position:absolute;margin-left:201.35pt;margin-top:120.75pt;width:188.4pt;height:20.8pt;z-index:251677696;visibility:visible;mso-wrap-style:square;mso-wrap-distance-left:9pt;mso-wrap-distance-top:0;mso-wrap-distance-right:9pt;mso-wrap-distance-bottom:0;mso-position-horizontal:absolute;mso-position-horizontal-relative:text;mso-position-vertical:absolute;mso-position-vertical-relative:text;v-text-anchor:top" o:gfxdata="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" fillcolor="white [3201]" strokeweight=".5pt">
+              <v:shape w14:anchorId="62407FBB" id="Caixa de Texto 2" o:spid="_x0000_s1027" type="#_x0000_t202" style="position:absolute;margin-left:201.35pt;margin-top:120.75pt;width:188.4pt;height:20.8pt;z-index:251670528;visibility:visible;mso-wrap-style:square;mso-wrap-distance-left:9pt;mso-wrap-distance-top:0;mso-wrap-distance-right:9pt;mso-wrap-distance-bottom:0;mso-position-horizontal:absolute;mso-position-horizontal-relative:text;mso-position-vertical:absolute;mso-position-vertical-relative:text;v-text-anchor:top" o:gfxdata="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" fillcolor="white [3201]" strokeweight=".5pt">
                 <v:textbox>
                   <w:txbxContent>
                     <w:p>
@@ -1656,7 +1656,7 @@
         <mc:AlternateContent>
           <mc:Choice Requires="wps">
             <w:drawing>
-              <wp:anchor distT="0" distB="0" distL="114300" distR="114300" simplePos="0" relativeHeight="251673600" behindDoc="0" locked="0" layoutInCell="1" allowOverlap="1" wp14:anchorId="4FD98280" wp14:editId="1A89CC8F">
+              <wp:anchor distT="0" distB="0" distL="114300" distR="114300" simplePos="0" relativeHeight="251666432" behindDoc="0" locked="0" layoutInCell="1" allowOverlap="1" wp14:anchorId="4FD98280" wp14:editId="037354E2">
                 <wp:simplePos x="0" y="0"/>
                 <wp:positionH relativeFrom="column">
                   <wp:posOffset>1958340</wp:posOffset>
@@ -1718,7 +1718,7 @@
           </mc:Choice>
           <mc:Fallback>
             <w:pict>
-              <v:shapetype w14:anchorId="289E97E1" id="_x0000_t66" coordsize="21600,21600" o:spt="66" adj="5400,5400" path="m@0,l@0@1,21600@1,21600@2@0@2@0,21600,,10800xe">
+              <v:shapetype w14:anchorId="70C0CCC5" id="_x0000_t66" coordsize="21600,21600" o:spt="66" adj="5400,5400" path="m@0,l@0@1,21600@1,21600@2@0@2@0,21600,,10800xe">
                 <v:stroke joinstyle="miter"/>
                 <v:formulas>
                   <v:f eqn="val #0"/>
@@ -1732,7 +1732,7 @@
                   <v:h position="#0,#1" xrange="0,21600" yrange="0,10800"/>
                 </v:handles>
               </v:shapetype>
-              <v:shape id="Seta para a esquerda 4" o:spid="_x0000_s1026" type="#_x0000_t66" style="position:absolute;margin-left:154.2pt;margin-top:118pt;width:34.5pt;height:30.65pt;z-index:251673600;visibility:visible;mso-wrap-style:square;mso-width-percent:0;mso-height-percent:0;mso-wrap-distance-left:9pt;mso-wrap-distance-top:0;mso-wrap-distance-right:9pt;mso-wrap-distance-bottom:0;mso-position-horizontal:absolute;mso-position-horizontal-relative:text;mso-position-vertical:absolute;mso-position-vertical-relative:text;mso-width-percent:0;mso-height-percent:0;mso-width-relative:margin;mso-height-relative:margin;v-text-anchor:middle" o:gfxdata="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" adj="9595" fillcolor="#4472c4 [3204]" strokecolor="#1f3763 [1604]" strokeweight="1pt"/>
+              <v:shape id="Seta para a esquerda 4" o:spid="_x0000_s1026" type="#_x0000_t66" style="position:absolute;margin-left:154.2pt;margin-top:118pt;width:34.5pt;height:30.65pt;z-index:251666432;visibility:visible;mso-wrap-style:square;mso-width-percent:0;mso-height-percent:0;mso-wrap-distance-left:9pt;mso-wrap-distance-top:0;mso-wrap-distance-right:9pt;mso-wrap-distance-bottom:0;mso-position-horizontal:absolute;mso-position-horizontal-relative:text;mso-position-vertical:absolute;mso-position-vertical-relative:text;mso-width-percent:0;mso-height-percent:0;mso-width-relative:margin;mso-height-relative:margin;v-text-anchor:middle" o:gfxdata="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" adj="9595" fillcolor="#4472c4 [3204]" strokecolor="#1f3763 [1604]" strokeweight="1pt"/>
             </w:pict>
           </mc:Fallback>
         </mc:AlternateContent>
@@ -1744,7 +1744,7 @@
           <w:lang w:eastAsia="pt-BR"/>
         </w:rPr>
         <w:drawing>
-          <wp:inline distT="0" distB="0" distL="0" distR="0" wp14:anchorId="30D62614" wp14:editId="6BB78C89">
+          <wp:inline distT="0" distB="0" distL="0" distR="0" wp14:anchorId="30D62614" wp14:editId="308097C6">
             <wp:extent cx="2047875" cy="3305175"/>
             <wp:effectExtent l="0" t="0" r="9525" b="9525"/>
             <wp:docPr id="2" name="Imagem 2" descr="C:\Users\x05054493662\Downloads\WhatsApp Image 2024-05-08 at 10.58.39.jpeg"/>
@@ -2098,7 +2098,7 @@
         <mc:AlternateContent>
           <mc:Choice Requires="wps">
             <w:drawing>
-              <wp:anchor distT="0" distB="0" distL="114300" distR="114300" simplePos="0" relativeHeight="251674624" behindDoc="0" locked="0" layoutInCell="1" allowOverlap="1" wp14:anchorId="50F8F654" wp14:editId="71BC4168">
+              <wp:anchor distT="0" distB="0" distL="114300" distR="114300" simplePos="0" relativeHeight="251667456" behindDoc="0" locked="0" layoutInCell="1" allowOverlap="1" wp14:anchorId="50F8F654" wp14:editId="7A8C12CD">
                 <wp:simplePos x="0" y="0"/>
                 <wp:positionH relativeFrom="column">
                   <wp:posOffset>1948815</wp:posOffset>
@@ -2160,7 +2160,7 @@
           </mc:Choice>
           <mc:Fallback>
             <w:pict>
-              <v:shapetype w14:anchorId="702C60C2" id="_x0000_t13" coordsize="21600,21600" o:spt="13" adj="16200,5400" path="m@0,l@0@1,0@1,0@2@0@2@0,21600,21600,10800xe">
+              <v:shapetype w14:anchorId="51529F69" id="_x0000_t13" coordsize="21600,21600" o:spt="13" adj="16200,5400" path="m@0,l@0@1,0@1,0@2@0@2@0,21600,21600,10800xe">
                 <v:stroke joinstyle="miter"/>
                 <v:formulas>
                   <v:f eqn="val #0"/>
@@ -2176,7 +2176,7 @@
                   <v:h position="#0,#1" xrange="0,21600" yrange="0,10800"/>
                 </v:handles>
               </v:shapetype>
-              <v:shape id="Seta para a direita 5" o:spid="_x0000_s1026" type="#_x0000_t13" style="position:absolute;margin-left:153.45pt;margin-top:152.65pt;width:34.5pt;height:16.5pt;z-index:251674624;visibility:visible;mso-wrap-style:square;mso-width-percent:0;mso-height-percent:0;mso-wrap-distance-left:9pt;mso-wrap-distance-top:0;mso-wrap-distance-right:9pt;mso-wrap-distance-bottom:0;mso-position-horizontal:absolute;mso-position-horizontal-relative:text;mso-position-vertical:absolute;mso-position-vertical-relative:text;mso-width-percent:0;mso-height-percent:0;mso-width-relative:margin;mso-height-relative:margin;v-text-anchor:middle" o:gfxdata="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" adj="16435" fillcolor="#4472c4 [3204]" strokecolor="#1f3763 [1604]" strokeweight="1pt"/>
+              <v:shape id="Seta para a direita 5" o:spid="_x0000_s1026" type="#_x0000_t13" style="position:absolute;margin-left:153.45pt;margin-top:152.65pt;width:34.5pt;height:16.5pt;z-index:251667456;visibility:visible;mso-wrap-style:square;mso-width-percent:0;mso-height-percent:0;mso-wrap-distance-left:9pt;mso-wrap-distance-top:0;mso-wrap-distance-right:9pt;mso-wrap-distance-bottom:0;mso-position-horizontal:absolute;mso-position-horizontal-relative:text;mso-position-vertical:absolute;mso-position-vertical-relative:text;mso-width-percent:0;mso-height-percent:0;mso-width-relative:margin;mso-height-relative:margin;v-text-anchor:middle" o:gfxdata="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" adj="16435" fillcolor="#4472c4 [3204]" strokecolor="#1f3763 [1604]" strokeweight="1pt"/>
             </w:pict>
           </mc:Fallback>
         </mc:AlternateContent>
@@ -2189,7 +2189,7 @@
         <mc:AlternateContent>
           <mc:Choice Requires="wps">
             <w:drawing>
-              <wp:anchor distT="0" distB="0" distL="114300" distR="114300" simplePos="0" relativeHeight="251670528" behindDoc="0" locked="0" layoutInCell="1" allowOverlap="1" wp14:anchorId="475499BD" wp14:editId="1372AC07">
+              <wp:anchor distT="0" distB="0" distL="114300" distR="114300" simplePos="0" relativeHeight="251663360" behindDoc="0" locked="0" layoutInCell="1" allowOverlap="1" wp14:anchorId="475499BD" wp14:editId="456AA8F9">
                 <wp:simplePos x="0" y="0"/>
                 <wp:positionH relativeFrom="column">
                   <wp:posOffset>2386965</wp:posOffset>
@@ -2255,7 +2255,7 @@
           </mc:Choice>
           <mc:Fallback>
             <w:pict>
-              <v:shape w14:anchorId="475499BD" id="Caixa de Texto 14" o:spid="_x0000_s1028" type="#_x0000_t202" style="position:absolute;margin-left:187.95pt;margin-top:152.65pt;width:134.25pt;height:22.5pt;z-index:251670528;visibility:visible;mso-wrap-style:square;mso-width-percent:0;mso-height-percent:0;mso-wrap-distance-left:9pt;mso-wrap-distance-top:0;mso-wrap-distance-right:9pt;mso-wrap-distance-bottom:0;mso-position-horizontal:absolute;mso-position-horizontal-relative:text;mso-position-vertical:absolute;mso-position-vertical-relative:text;mso-width-percent:0;mso-height-percent:0;mso-width-relative:margin;mso-height-relative:margin;v-text-anchor:top" o:gfxdata="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" fillcolor="white [3201]" strokeweight=".5pt">
+              <v:shape w14:anchorId="475499BD" id="Caixa de Texto 14" o:spid="_x0000_s1028" type="#_x0000_t202" style="position:absolute;margin-left:187.95pt;margin-top:152.65pt;width:134.25pt;height:22.5pt;z-index:251663360;visibility:visible;mso-wrap-style:square;mso-width-percent:0;mso-height-percent:0;mso-wrap-distance-left:9pt;mso-wrap-distance-top:0;mso-wrap-distance-right:9pt;mso-wrap-distance-bottom:0;mso-position-horizontal:absolute;mso-position-horizontal-relative:text;mso-position-vertical:absolute;mso-position-vertical-relative:text;mso-width-percent:0;mso-height-percent:0;mso-width-relative:margin;mso-height-relative:margin;v-text-anchor:top" o:gfxdata="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" fillcolor="white [3201]" strokeweight=".5pt">
                 <v:textbox>
                   <w:txbxContent>
                     <w:p>
@@ -2278,7 +2278,7 @@
           <w:noProof/>
         </w:rPr>
         <w:drawing>
-          <wp:inline distT="0" distB="0" distL="0" distR="0" wp14:anchorId="0840F2E5" wp14:editId="06830731">
+          <wp:inline distT="0" distB="0" distL="0" distR="0" wp14:anchorId="0840F2E5" wp14:editId="34C2CEB4">
             <wp:extent cx="2219325" cy="3848100"/>
             <wp:effectExtent l="0" t="0" r="9525" b="0"/>
             <wp:docPr id="90153297" name="Imagem 13"/>
@@ -2331,7 +2331,7 @@
           <w:noProof/>
         </w:rPr>
         <w:drawing>
-          <wp:inline distT="0" distB="0" distL="0" distR="0" wp14:anchorId="48EB60E9" wp14:editId="31077793">
+          <wp:inline distT="0" distB="0" distL="0" distR="0" wp14:anchorId="48EB60E9" wp14:editId="04726CC1">
             <wp:extent cx="2219325" cy="3848100"/>
             <wp:effectExtent l="0" t="0" r="9525" b="0"/>
             <wp:docPr id="324373590" name="Imagem 13"/>
@@ -2998,6 +2998,908 @@
       <w:r>
         <w:rPr>
           <w:b/>
+          <w:noProof/>
+        </w:rPr>
+        <mc:AlternateContent>
+          <mc:Choice Requires="am3d">
+            <w:drawing>
+              <wp:anchor distT="0" distB="0" distL="114300" distR="114300" simplePos="0" relativeHeight="251703296" behindDoc="0" locked="0" layoutInCell="1" allowOverlap="1" wp14:anchorId="7D4C8178" wp14:editId="724CC742">
+                <wp:simplePos x="0" y="0"/>
+                <wp:positionH relativeFrom="column">
+                  <wp:posOffset>-222885</wp:posOffset>
+                </wp:positionH>
+                <wp:positionV relativeFrom="paragraph">
+                  <wp:posOffset>283845</wp:posOffset>
+                </wp:positionV>
+                <wp:extent cx="6483985" cy="1962150"/>
+                <wp:effectExtent l="0" t="0" r="0" b="0"/>
+                <wp:wrapNone/>
+                <wp:docPr id="1788644604" name="Agrupar 5"/>
+                <wp:cNvGraphicFramePr/>
+                <a:graphic xmlns:a="http://schemas.openxmlformats.org/drawingml/2006/main">
+                  <a:graphicData uri="http://schemas.microsoft.com/office/word/2010/wordprocessingGroup">
+                    <wpg:wgp>
+                      <wpg:cNvGrpSpPr/>
+                      <wpg:grpSpPr>
+                        <a:xfrm>
+                          <a:off x="0" y="0"/>
+                          <a:ext cx="6483985" cy="1962150"/>
+                          <a:chOff x="0" y="0"/>
+                          <a:chExt cx="6483985" cy="1962150"/>
+                        </a:xfrm>
+                      </wpg:grpSpPr>
+                      <wps:wsp>
+                        <wps:cNvPr id="333430502" name="Caixa de Texto 1"/>
+                        <wps:cNvSpPr txBox="1"/>
+                        <wps:spPr>
+                          <a:xfrm>
+                            <a:off x="0" y="1358900"/>
+                            <a:ext cx="1885950" cy="596900"/>
+                          </a:xfrm>
+                          <a:prstGeom prst="rect">
+                            <a:avLst/>
+                          </a:prstGeom>
+                          <a:noFill/>
+                          <a:ln w="6350">
+                            <a:noFill/>
+                          </a:ln>
+                        </wps:spPr>
+                        <wps:txbx>
+                          <w:txbxContent>
+                            <w:p>
+                              <w:pPr>
+                                <w:rPr>
+                                  <w:b/>
+                                  <w:bCs/>
+                                  <w:sz w:val="28"/>
+                                  <w:szCs w:val="28"/>
+                                </w:rPr>
+                              </w:pPr>
+                              <w:r>
+                                <w:rPr>
+                                  <w:b/>
+                                  <w:bCs/>
+                                  <w:sz w:val="28"/>
+                                  <w:szCs w:val="28"/>
+                                </w:rPr>
+                                <w:t xml:space="preserve">Higienização das mãos       </w:t>
+                              </w:r>
+                            </w:p>
+                            <w:p>
+                              <w:pPr>
+                                <w:rPr>
+                                  <w:b/>
+                                  <w:bCs/>
+                                  <w:sz w:val="28"/>
+                                  <w:szCs w:val="28"/>
+                                </w:rPr>
+                              </w:pPr>
+                              <w:r>
+                                <w:rPr>
+                                  <w:b/>
+                                  <w:bCs/>
+                                  <w:sz w:val="28"/>
+                                  <w:szCs w:val="28"/>
+                                </w:rPr>
+                                <w:t xml:space="preserve">     </w:t>
+                              </w:r>
+                            </w:p>
+                            <w:p>
+                              <w:pPr>
+                                <w:rPr>
+                                  <w:b/>
+                                  <w:bCs/>
+                                  <w:sz w:val="28"/>
+                                  <w:szCs w:val="28"/>
+                                </w:rPr>
+                              </w:pPr>
+                            </w:p>
+                          </w:txbxContent>
+                        </wps:txbx>
+                        <wps:bodyPr rot="0" spcFirstLastPara="0" vertOverflow="overflow" horzOverflow="overflow" vert="horz" wrap="square" lIns="91440" tIns="45720" rIns="91440" bIns="45720" numCol="1" spcCol="0" rtlCol="0" fromWordArt="0" anchor="t" anchorCtr="0" forceAA="0" compatLnSpc="1">
+                          <a:prstTxWarp prst="textNoShape">
+                            <a:avLst/>
+                          </a:prstTxWarp>
+                          <a:noAutofit/>
+                        </wps:bodyPr>
+                      </wps:wsp>
+                      <wps:wsp>
+                        <wps:cNvPr id="1936661333" name="Caixa de Texto 2"/>
+                        <wps:cNvSpPr txBox="1"/>
+                        <wps:spPr>
+                          <a:xfrm>
+                            <a:off x="2228850" y="1371600"/>
+                            <a:ext cx="1703070" cy="590550"/>
+                          </a:xfrm>
+                          <a:prstGeom prst="rect">
+                            <a:avLst/>
+                          </a:prstGeom>
+                          <a:noFill/>
+                          <a:ln w="6350">
+                            <a:noFill/>
+                          </a:ln>
+                        </wps:spPr>
+                        <wps:txbx>
+                          <w:txbxContent>
+                            <w:p>
+                              <w:pPr>
+                                <w:spacing w:after="0" w:line="240" w:lineRule="auto"/>
+                                <w:jc w:val="center"/>
+                                <w:rPr>
+                                  <w:b/>
+                                  <w:bCs/>
+                                  <w:sz w:val="28"/>
+                                  <w:szCs w:val="28"/>
+                                </w:rPr>
+                              </w:pPr>
+                              <w:r>
+                                <w:rPr>
+                                  <w:b/>
+                                  <w:bCs/>
+                                  <w:sz w:val="28"/>
+                                  <w:szCs w:val="28"/>
+                                </w:rPr>
+                                <w:t>Máscara PFF2 (N-95)</w:t>
+                              </w:r>
+                            </w:p>
+                            <w:p>
+                              <w:pPr>
+                                <w:spacing w:after="0" w:line="240" w:lineRule="auto"/>
+                                <w:jc w:val="center"/>
+                                <w:rPr>
+                                  <w:b/>
+                                  <w:bCs/>
+                                  <w:sz w:val="28"/>
+                                  <w:szCs w:val="28"/>
+                                </w:rPr>
+                              </w:pPr>
+                              <w:r>
+                                <w:rPr>
+                                  <w:b/>
+                                  <w:bCs/>
+                                  <w:sz w:val="28"/>
+                                  <w:szCs w:val="28"/>
+                                </w:rPr>
+                                <w:t>(profissional)</w:t>
+                              </w:r>
+                            </w:p>
+                          </w:txbxContent>
+                        </wps:txbx>
+                        <wps:bodyPr rot="0" spcFirstLastPara="0" vertOverflow="overflow" horzOverflow="overflow" vert="horz" wrap="none" lIns="91440" tIns="45720" rIns="91440" bIns="45720" numCol="1" spcCol="0" rtlCol="0" fromWordArt="0" anchor="t" anchorCtr="0" forceAA="0" compatLnSpc="1">
+                          <a:prstTxWarp prst="textNoShape">
+                            <a:avLst/>
+                          </a:prstTxWarp>
+                          <a:noAutofit/>
+                        </wps:bodyPr>
+                      </wps:wsp>
+                      <wps:wsp>
+                        <wps:cNvPr id="2028773992" name="Caixa de Texto 2"/>
+                        <wps:cNvSpPr txBox="1"/>
+                        <wps:spPr>
+                          <a:xfrm>
+                            <a:off x="3975100" y="1352550"/>
+                            <a:ext cx="2508885" cy="590550"/>
+                          </a:xfrm>
+                          <a:prstGeom prst="rect">
+                            <a:avLst/>
+                          </a:prstGeom>
+                          <a:noFill/>
+                          <a:ln w="6350">
+                            <a:noFill/>
+                          </a:ln>
+                        </wps:spPr>
+                        <wps:txbx>
+                          <w:txbxContent>
+                            <w:p>
+                              <w:pPr>
+                                <w:spacing w:after="0"/>
+                                <w:jc w:val="center"/>
+                                <w:rPr>
+                                  <w:b/>
+                                  <w:bCs/>
+                                  <w:sz w:val="28"/>
+                                  <w:szCs w:val="28"/>
+                                </w:rPr>
+                              </w:pPr>
+                              <w:r>
+                                <w:rPr>
+                                  <w:b/>
+                                  <w:bCs/>
+                                  <w:sz w:val="28"/>
+                                  <w:szCs w:val="28"/>
+                                </w:rPr>
+                                <w:t xml:space="preserve">Máscara </w:t>
+                              </w:r>
+                              <w:r>
+                                <w:rPr>
+                                  <w:b/>
+                                  <w:bCs/>
+                                  <w:sz w:val="28"/>
+                                  <w:szCs w:val="28"/>
+                                </w:rPr>
+                                <w:t>Cirúrgica</w:t>
+                              </w:r>
+                            </w:p>
+                            <w:p>
+                              <w:pPr>
+                                <w:spacing w:after="0"/>
+                                <w:jc w:val="center"/>
+                                <w:rPr>
+                                  <w:b/>
+                                  <w:bCs/>
+                                  <w:sz w:val="28"/>
+                                  <w:szCs w:val="28"/>
+                                </w:rPr>
+                              </w:pPr>
+                              <w:r>
+                                <w:rPr>
+                                  <w:b/>
+                                  <w:bCs/>
+                                  <w:sz w:val="28"/>
+                                  <w:szCs w:val="28"/>
+                                </w:rPr>
+                                <w:t>(</w:t>
+                              </w:r>
+                              <w:r>
+                                <w:rPr>
+                                  <w:b/>
+                                  <w:bCs/>
+                                  <w:sz w:val="28"/>
+                                  <w:szCs w:val="28"/>
+                                </w:rPr>
+                                <w:t>paciente durante o transporte</w:t>
+                              </w:r>
+                              <w:r>
+                                <w:rPr>
+                                  <w:b/>
+                                  <w:bCs/>
+                                  <w:sz w:val="28"/>
+                                  <w:szCs w:val="28"/>
+                                </w:rPr>
+                                <w:t>)</w:t>
+                              </w:r>
+                            </w:p>
+                          </w:txbxContent>
+                        </wps:txbx>
+                        <wps:bodyPr rot="0" spcFirstLastPara="0" vertOverflow="overflow" horzOverflow="overflow" vert="horz" wrap="none" lIns="91440" tIns="45720" rIns="91440" bIns="45720" numCol="1" spcCol="0" rtlCol="0" fromWordArt="0" anchor="t" anchorCtr="0" forceAA="0" compatLnSpc="1">
+                          <a:prstTxWarp prst="textNoShape">
+                            <a:avLst/>
+                          </a:prstTxWarp>
+                          <a:noAutofit/>
+                        </wps:bodyPr>
+                      </wps:wsp>
+                      <wpg:graphicFrame>
+                        <wpg:cNvPr id="395209970" name="Modelo 3D 1"/>
+                        <wpg:cNvFrPr/>
+                        <wpg:xfrm>
+                          <a:off x="215900" y="0"/>
+                          <a:ext cx="5403850" cy="1720850"/>
+                        </wpg:xfrm>
+                        <a:graphic>
+                          <a:graphicData uri="http://schemas.microsoft.com/office/drawing/2017/model3d">
+                            <am3d:model3d r:embed="rId16">
+                              <am3d:spPr>
+                                <a:xfrm>
+                                  <a:off x="0" y="0"/>
+                                  <a:ext cx="5403850" cy="1720850"/>
+                                </a:xfrm>
+                                <a:prstGeom prst="rect">
+                                  <a:avLst/>
+                                </a:prstGeom>
+                              </am3d:spPr>
+                              <am3d:camera>
+                                <am3d:pos x="0" y="0" z="47843321"/>
+                                <am3d:up dx="0" dy="36000000" dz="0"/>
+                                <am3d:lookAt x="0" y="0" z="0"/>
+                                <am3d:perspective fov="2700000"/>
+                              </am3d:camera>
+                              <am3d:trans>
+                                <am3d:meterPerModelUnit n="1693068" d="1000000"/>
+                                <am3d:preTrans dx="553488" dy="-9845474" dz="-18285138"/>
+                                <am3d:scale>
+                                  <am3d:sx n="1000000" d="1000000"/>
+                                  <am3d:sy n="1000000" d="1000000"/>
+                                  <am3d:sz n="1000000" d="1000000"/>
+                                </am3d:scale>
+                                <am3d:rot/>
+                                <am3d:postTrans dx="0" dy="0" dz="0"/>
+                              </am3d:trans>
+                              <am3d:raster rName="Office3DRenderer" rVer="16.0.8326">
+                                <am3d:blip r:embed="rId17"/>
+                              </am3d:raster>
+                              <am3d:objViewport viewportSz="5949445"/>
+                              <am3d:ambientLight>
+                                <am3d:clr>
+                                  <a:scrgbClr r="50000" g="50000" b="50000"/>
+                                </am3d:clr>
+                                <am3d:illuminance n="500000" d="1000000"/>
+                              </am3d:ambientLight>
+                              <am3d:ptLight rad="0">
+                                <am3d:clr>
+                                  <a:scrgbClr r="100000" g="75000" b="50000"/>
+                                </am3d:clr>
+                                <am3d:intensity n="9765625" d="1000000"/>
+                                <am3d:pos x="21959998" y="70920001" z="16344003"/>
+                              </am3d:ptLight>
+                              <am3d:ptLight rad="0">
+                                <am3d:clr>
+                                  <a:scrgbClr r="40000" g="60000" b="95000"/>
+                                </am3d:clr>
+                                <am3d:intensity n="12250000" d="1000000"/>
+                                <am3d:pos x="-37964106" y="51130435" z="57631972"/>
+                              </am3d:ptLight>
+                              <am3d:ptLight rad="0">
+                                <am3d:clr>
+                                  <a:scrgbClr r="86837" g="72700" b="100000"/>
+                                </am3d:clr>
+                                <am3d:intensity n="3125000" d="1000000"/>
+                                <am3d:pos x="-37739122" y="58056624" z="-34769649"/>
+                              </am3d:ptLight>
+                            </am3d:model3d>
+                          </a:graphicData>
+                        </a:graphic>
+                      </wpg:graphicFrame>
+                    </wpg:wgp>
+                  </a:graphicData>
+                </a:graphic>
+              </wp:anchor>
+            </w:drawing>
+          </mc:Choice>
+          <mc:Choice Requires="wpg">
+            <w:drawing>
+              <wp:anchor distT="0" distB="0" distL="114300" distR="114300" simplePos="0" relativeHeight="251703296" behindDoc="0" locked="0" layoutInCell="1" allowOverlap="1" wp14:anchorId="7D4C8178" wp14:editId="724CC742">
+                <wp:simplePos x="0" y="0"/>
+                <wp:positionH relativeFrom="column">
+                  <wp:posOffset>-222885</wp:posOffset>
+                </wp:positionH>
+                <wp:positionV relativeFrom="paragraph">
+                  <wp:posOffset>283845</wp:posOffset>
+                </wp:positionV>
+                <wp:extent cx="6483985" cy="1962150"/>
+                <wp:effectExtent l="0" t="0" r="0" b="0"/>
+                <wp:wrapNone/>
+                <wp:docPr id="1788644604" name="Agrupar 5"/>
+                <wp:cNvGraphicFramePr/>
+                <a:graphic xmlns:a="http://schemas.openxmlformats.org/drawingml/2006/main">
+                  <a:graphicData uri="http://schemas.microsoft.com/office/word/2010/wordprocessingGroup">
+                    <wpg:wgp>
+                      <wpg:cNvGrpSpPr/>
+                      <wpg:grpSpPr>
+                        <a:xfrm>
+                          <a:off x="0" y="0"/>
+                          <a:ext cx="6483985" cy="1962150"/>
+                          <a:chOff x="0" y="0"/>
+                          <a:chExt cx="6483985" cy="1962150"/>
+                        </a:xfrm>
+                      </wpg:grpSpPr>
+                      <wps:wsp>
+                        <wps:cNvPr id="333430502" name="Caixa de Texto 1"/>
+                        <wps:cNvSpPr txBox="1"/>
+                        <wps:spPr>
+                          <a:xfrm>
+                            <a:off x="0" y="1358900"/>
+                            <a:ext cx="1885950" cy="596900"/>
+                          </a:xfrm>
+                          <a:prstGeom prst="rect">
+                            <a:avLst/>
+                          </a:prstGeom>
+                          <a:noFill/>
+                          <a:ln w="6350">
+                            <a:noFill/>
+                          </a:ln>
+                        </wps:spPr>
+                        <wps:txbx>
+                          <w:txbxContent>
+                            <w:p>
+                              <w:pPr>
+                                <w:rPr>
+                                  <w:b/>
+                                  <w:bCs/>
+                                  <w:sz w:val="28"/>
+                                  <w:szCs w:val="28"/>
+                                </w:rPr>
+                              </w:pPr>
+                              <w:r>
+                                <w:rPr>
+                                  <w:b/>
+                                  <w:bCs/>
+                                  <w:sz w:val="28"/>
+                                  <w:szCs w:val="28"/>
+                                </w:rPr>
+                                <w:t xml:space="preserve">Higienização das mãos       </w:t>
+                              </w:r>
+                            </w:p>
+                            <w:p>
+                              <w:pPr>
+                                <w:rPr>
+                                  <w:b/>
+                                  <w:bCs/>
+                                  <w:sz w:val="28"/>
+                                  <w:szCs w:val="28"/>
+                                </w:rPr>
+                              </w:pPr>
+                              <w:r>
+                                <w:rPr>
+                                  <w:b/>
+                                  <w:bCs/>
+                                  <w:sz w:val="28"/>
+                                  <w:szCs w:val="28"/>
+                                </w:rPr>
+                                <w:t xml:space="preserve">     </w:t>
+                              </w:r>
+                            </w:p>
+                            <w:p>
+                              <w:pPr>
+                                <w:rPr>
+                                  <w:b/>
+                                  <w:bCs/>
+                                  <w:sz w:val="28"/>
+                                  <w:szCs w:val="28"/>
+                                </w:rPr>
+                              </w:pPr>
+                            </w:p>
+                          </w:txbxContent>
+                        </wps:txbx>
+                        <wps:bodyPr rot="0" spcFirstLastPara="0" vertOverflow="overflow" horzOverflow="overflow" vert="horz" wrap="square" lIns="91440" tIns="45720" rIns="91440" bIns="45720" numCol="1" spcCol="0" rtlCol="0" fromWordArt="0" anchor="t" anchorCtr="0" forceAA="0" compatLnSpc="1">
+                          <a:prstTxWarp prst="textNoShape">
+                            <a:avLst/>
+                          </a:prstTxWarp>
+                          <a:noAutofit/>
+                        </wps:bodyPr>
+                      </wps:wsp>
+                      <wps:wsp>
+                        <wps:cNvPr id="1936661333" name="Caixa de Texto 2"/>
+                        <wps:cNvSpPr txBox="1"/>
+                        <wps:spPr>
+                          <a:xfrm>
+                            <a:off x="2228850" y="1371600"/>
+                            <a:ext cx="1703070" cy="590550"/>
+                          </a:xfrm>
+                          <a:prstGeom prst="rect">
+                            <a:avLst/>
+                          </a:prstGeom>
+                          <a:noFill/>
+                          <a:ln w="6350">
+                            <a:noFill/>
+                          </a:ln>
+                        </wps:spPr>
+                        <wps:txbx>
+                          <w:txbxContent>
+                            <w:p>
+                              <w:pPr>
+                                <w:spacing w:after="0" w:line="240" w:lineRule="auto"/>
+                                <w:jc w:val="center"/>
+                                <w:rPr>
+                                  <w:b/>
+                                  <w:bCs/>
+                                  <w:sz w:val="28"/>
+                                  <w:szCs w:val="28"/>
+                                </w:rPr>
+                              </w:pPr>
+                              <w:r>
+                                <w:rPr>
+                                  <w:b/>
+                                  <w:bCs/>
+                                  <w:sz w:val="28"/>
+                                  <w:szCs w:val="28"/>
+                                </w:rPr>
+                                <w:t>Máscara PFF2 (N-95)</w:t>
+                              </w:r>
+                            </w:p>
+                            <w:p>
+                              <w:pPr>
+                                <w:spacing w:after="0" w:line="240" w:lineRule="auto"/>
+                                <w:jc w:val="center"/>
+                                <w:rPr>
+                                  <w:b/>
+                                  <w:bCs/>
+                                  <w:sz w:val="28"/>
+                                  <w:szCs w:val="28"/>
+                                </w:rPr>
+                              </w:pPr>
+                              <w:r>
+                                <w:rPr>
+                                  <w:b/>
+                                  <w:bCs/>
+                                  <w:sz w:val="28"/>
+                                  <w:szCs w:val="28"/>
+                                </w:rPr>
+                                <w:t>(profissional)</w:t>
+                              </w:r>
+                            </w:p>
+                          </w:txbxContent>
+                        </wps:txbx>
+                        <wps:bodyPr rot="0" spcFirstLastPara="0" vertOverflow="overflow" horzOverflow="overflow" vert="horz" wrap="none" lIns="91440" tIns="45720" rIns="91440" bIns="45720" numCol="1" spcCol="0" rtlCol="0" fromWordArt="0" anchor="t" anchorCtr="0" forceAA="0" compatLnSpc="1">
+                          <a:prstTxWarp prst="textNoShape">
+                            <a:avLst/>
+                          </a:prstTxWarp>
+                          <a:noAutofit/>
+                        </wps:bodyPr>
+                      </wps:wsp>
+                      <wps:wsp>
+                        <wps:cNvPr id="2028773992" name="Caixa de Texto 2"/>
+                        <wps:cNvSpPr txBox="1"/>
+                        <wps:spPr>
+                          <a:xfrm>
+                            <a:off x="3975100" y="1352550"/>
+                            <a:ext cx="2508885" cy="590550"/>
+                          </a:xfrm>
+                          <a:prstGeom prst="rect">
+                            <a:avLst/>
+                          </a:prstGeom>
+                          <a:noFill/>
+                          <a:ln w="6350">
+                            <a:noFill/>
+                          </a:ln>
+                        </wps:spPr>
+                        <wps:txbx>
+                          <w:txbxContent>
+                            <w:p>
+                              <w:pPr>
+                                <w:spacing w:after="0"/>
+                                <w:jc w:val="center"/>
+                                <w:rPr>
+                                  <w:b/>
+                                  <w:bCs/>
+                                  <w:sz w:val="28"/>
+                                  <w:szCs w:val="28"/>
+                                </w:rPr>
+                              </w:pPr>
+                              <w:r>
+                                <w:rPr>
+                                  <w:b/>
+                                  <w:bCs/>
+                                  <w:sz w:val="28"/>
+                                  <w:szCs w:val="28"/>
+                                </w:rPr>
+                                <w:t xml:space="preserve">Máscara </w:t>
+                              </w:r>
+                              <w:r>
+                                <w:rPr>
+                                  <w:b/>
+                                  <w:bCs/>
+                                  <w:sz w:val="28"/>
+                                  <w:szCs w:val="28"/>
+                                </w:rPr>
+                                <w:t>Cirúrgica</w:t>
+                              </w:r>
+                            </w:p>
+                            <w:p>
+                              <w:pPr>
+                                <w:spacing w:after="0"/>
+                                <w:jc w:val="center"/>
+                                <w:rPr>
+                                  <w:b/>
+                                  <w:bCs/>
+                                  <w:sz w:val="28"/>
+                                  <w:szCs w:val="28"/>
+                                </w:rPr>
+                              </w:pPr>
+                              <w:r>
+                                <w:rPr>
+                                  <w:b/>
+                                  <w:bCs/>
+                                  <w:sz w:val="28"/>
+                                  <w:szCs w:val="28"/>
+                                </w:rPr>
+                                <w:t>(</w:t>
+                              </w:r>
+                              <w:r>
+                                <w:rPr>
+                                  <w:b/>
+                                  <w:bCs/>
+                                  <w:sz w:val="28"/>
+                                  <w:szCs w:val="28"/>
+                                </w:rPr>
+                                <w:t>paciente durante o transporte</w:t>
+                              </w:r>
+                              <w:r>
+                                <w:rPr>
+                                  <w:b/>
+                                  <w:bCs/>
+                                  <w:sz w:val="28"/>
+                                  <w:szCs w:val="28"/>
+                                </w:rPr>
+                                <w:t>)</w:t>
+                              </w:r>
+                            </w:p>
+                          </w:txbxContent>
+                        </wps:txbx>
+                        <wps:bodyPr rot="0" spcFirstLastPara="0" vertOverflow="overflow" horzOverflow="overflow" vert="horz" wrap="none" lIns="91440" tIns="45720" rIns="91440" bIns="45720" numCol="1" spcCol="0" rtlCol="0" fromWordArt="0" anchor="t" anchorCtr="0" forceAA="0" compatLnSpc="1">
+                          <a:prstTxWarp prst="textNoShape">
+                            <a:avLst/>
+                          </a:prstTxWarp>
+                          <a:noAutofit/>
+                        </wps:bodyPr>
+                      </wps:wsp>
+                      <wpg:graphicFrame>
+                        <wpg:cNvPr id="395209970" name="Modelo 3D 1"/>
+                        <wpg:cNvFrPr/>
+                        <wpg:xfrm>
+                          <a:off x="215900" y="0"/>
+                          <a:ext cx="5403850" cy="1720850"/>
+                        </wpg:xfrm>
+                        <a:graphic>
+                          <a:graphicData uri="http://schemas.microsoft.com/office/drawing/2017/model3d">
+                            <am3d:model3d r:embed="rId16">
+                              <am3d:spPr>
+                                <a:xfrm>
+                                  <a:off x="0" y="0"/>
+                                  <a:ext cx="5403850" cy="1720850"/>
+                                </a:xfrm>
+                                <a:prstGeom prst="rect">
+                                  <a:avLst/>
+                                </a:prstGeom>
+                              </am3d:spPr>
+                              <am3d:camera>
+                                <am3d:pos x="0" y="0" z="47843321"/>
+                                <am3d:up dx="0" dy="36000000" dz="0"/>
+                                <am3d:lookAt x="0" y="0" z="0"/>
+                                <am3d:perspective fov="2700000"/>
+                              </am3d:camera>
+                              <am3d:trans>
+                                <am3d:meterPerModelUnit n="1693068" d="1000000"/>
+                                <am3d:preTrans dx="553488" dy="-9845474" dz="-18285138"/>
+                                <am3d:scale>
+                                  <am3d:sx n="1000000" d="1000000"/>
+                                  <am3d:sy n="1000000" d="1000000"/>
+                                  <am3d:sz n="1000000" d="1000000"/>
+                                </am3d:scale>
+                                <am3d:rot/>
+                                <am3d:postTrans dx="0" dy="0" dz="0"/>
+                              </am3d:trans>
+                              <am3d:raster rName="Office3DRenderer" rVer="16.0.8326">
+                                <am3d:blip r:embed="rId17"/>
+                              </am3d:raster>
+                              <am3d:objViewport viewportSz="5949445"/>
+                              <am3d:ambientLight>
+                                <am3d:clr>
+                                  <a:scrgbClr r="50000" g="50000" b="50000"/>
+                                </am3d:clr>
+                                <am3d:illuminance n="500000" d="1000000"/>
+                              </am3d:ambientLight>
+                              <am3d:ptLight rad="0">
+                                <am3d:clr>
+                                  <a:scrgbClr r="100000" g="75000" b="50000"/>
+                                </am3d:clr>
+                                <am3d:intensity n="9765625" d="1000000"/>
+                                <am3d:pos x="21959998" y="70920001" z="16344003"/>
+                              </am3d:ptLight>
+                              <am3d:ptLight rad="0">
+                                <am3d:clr>
+                                  <a:scrgbClr r="40000" g="60000" b="95000"/>
+                                </am3d:clr>
+                                <am3d:intensity n="12250000" d="1000000"/>
+                                <am3d:pos x="-37964106" y="51130435" z="57631972"/>
+                              </am3d:ptLight>
+                              <am3d:ptLight rad="0">
+                                <am3d:clr>
+                                  <a:scrgbClr r="86837" g="72700" b="100000"/>
+                                </am3d:clr>
+                                <am3d:intensity n="3125000" d="1000000"/>
+                                <am3d:pos x="-37739122" y="58056624" z="-34769649"/>
+                              </am3d:ptLight>
+                            </am3d:model3d>
+                          </a:graphicData>
+                        </a:graphic>
+                      </wpg:graphicFrame>
+                    </wpg:wgp>
+                  </a:graphicData>
+                </a:graphic>
+              </wp:anchor>
+            </w:drawing>
+          </mc:Choice>
+          <mc:Fallback>
+            <w:pict>
+              <v:group w14:anchorId="7D4C8178" id="Agrupar 5" o:spid="_x0000_s1029" style="position:absolute;left:0;text-align:left;margin-left:-17.55pt;margin-top:22.35pt;width:510.55pt;height:154.5pt;z-index:251703296" coordsize="64839,19621">
+                <v:shape id="_x0000_s1030" type="#_x0000_t202" style="position:absolute;top:13589;width:18859;height:5969;visibility:visible;mso-wrap-style:square;v-text-anchor:top" o:gfxdata="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" filled="f" stroked="f" strokeweight=".5pt">
+                  <v:textbox>
+                    <w:txbxContent>
+                      <w:p>
+                        <w:pPr>
+                          <w:rPr>
+                            <w:b/>
+                            <w:bCs/>
+                            <w:sz w:val="28"/>
+                            <w:szCs w:val="28"/>
+                          </w:rPr>
+                        </w:pPr>
+                        <w:r>
+                          <w:rPr>
+                            <w:b/>
+                            <w:bCs/>
+                            <w:sz w:val="28"/>
+                            <w:szCs w:val="28"/>
+                          </w:rPr>
+                          <w:t xml:space="preserve">Higienização das mãos       </w:t>
+                        </w:r>
+                      </w:p>
+                      <w:p>
+                        <w:pPr>
+                          <w:rPr>
+                            <w:b/>
+                            <w:bCs/>
+                            <w:sz w:val="28"/>
+                            <w:szCs w:val="28"/>
+                          </w:rPr>
+                        </w:pPr>
+                        <w:r>
+                          <w:rPr>
+                            <w:b/>
+                            <w:bCs/>
+                            <w:sz w:val="28"/>
+                            <w:szCs w:val="28"/>
+                          </w:rPr>
+                          <w:t xml:space="preserve">     </w:t>
+                        </w:r>
+                      </w:p>
+                      <w:p>
+                        <w:pPr>
+                          <w:rPr>
+                            <w:b/>
+                            <w:bCs/>
+                            <w:sz w:val="28"/>
+                            <w:szCs w:val="28"/>
+                          </w:rPr>
+                        </w:pPr>
+                      </w:p>
+                    </w:txbxContent>
+                  </v:textbox>
+                </v:shape>
+                <v:shape id="_x0000_s1031" type="#_x0000_t202" style="position:absolute;left:22288;top:13716;width:17031;height:5905;visibility:visible;mso-wrap-style:none;v-text-anchor:top" o:gfxdata="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" filled="f" stroked="f" strokeweight=".5pt">
+                  <v:textbox>
+                    <w:txbxContent>
+                      <w:p>
+                        <w:pPr>
+                          <w:spacing w:after="0" w:line="240" w:lineRule="auto"/>
+                          <w:jc w:val="center"/>
+                          <w:rPr>
+                            <w:b/>
+                            <w:bCs/>
+                            <w:sz w:val="28"/>
+                            <w:szCs w:val="28"/>
+                          </w:rPr>
+                        </w:pPr>
+                        <w:r>
+                          <w:rPr>
+                            <w:b/>
+                            <w:bCs/>
+                            <w:sz w:val="28"/>
+                            <w:szCs w:val="28"/>
+                          </w:rPr>
+                          <w:t>Máscara PFF2 (N-95)</w:t>
+                        </w:r>
+                      </w:p>
+                      <w:p>
+                        <w:pPr>
+                          <w:spacing w:after="0" w:line="240" w:lineRule="auto"/>
+                          <w:jc w:val="center"/>
+                          <w:rPr>
+                            <w:b/>
+                            <w:bCs/>
+                            <w:sz w:val="28"/>
+                            <w:szCs w:val="28"/>
+                          </w:rPr>
+                        </w:pPr>
+                        <w:r>
+                          <w:rPr>
+                            <w:b/>
+                            <w:bCs/>
+                            <w:sz w:val="28"/>
+                            <w:szCs w:val="28"/>
+                          </w:rPr>
+                          <w:t>(profissional)</w:t>
+                        </w:r>
+                      </w:p>
+                    </w:txbxContent>
+                  </v:textbox>
+                </v:shape>
+                <v:shape id="_x0000_s1032" type="#_x0000_t202" style="position:absolute;left:39751;top:13525;width:25088;height:5906;visibility:visible;mso-wrap-style:none;v-text-anchor:top" o:gfxdata="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" filled="f" stroked="f" strokeweight=".5pt">
+                  <v:textbox>
+                    <w:txbxContent>
+                      <w:p>
+                        <w:pPr>
+                          <w:spacing w:after="0"/>
+                          <w:jc w:val="center"/>
+                          <w:rPr>
+                            <w:b/>
+                            <w:bCs/>
+                            <w:sz w:val="28"/>
+                            <w:szCs w:val="28"/>
+                          </w:rPr>
+                        </w:pPr>
+                        <w:r>
+                          <w:rPr>
+                            <w:b/>
+                            <w:bCs/>
+                            <w:sz w:val="28"/>
+                            <w:szCs w:val="28"/>
+                          </w:rPr>
+                          <w:t xml:space="preserve">Máscara </w:t>
+                        </w:r>
+                        <w:r>
+                          <w:rPr>
+                            <w:b/>
+                            <w:bCs/>
+                            <w:sz w:val="28"/>
+                            <w:szCs w:val="28"/>
+                          </w:rPr>
+                          <w:t>Cirúrgica</w:t>
+                        </w:r>
+                      </w:p>
+                      <w:p>
+                        <w:pPr>
+                          <w:spacing w:after="0"/>
+                          <w:jc w:val="center"/>
+                          <w:rPr>
+                            <w:b/>
+                            <w:bCs/>
+                            <w:sz w:val="28"/>
+                            <w:szCs w:val="28"/>
+                          </w:rPr>
+                        </w:pPr>
+                        <w:r>
+                          <w:rPr>
+                            <w:b/>
+                            <w:bCs/>
+                            <w:sz w:val="28"/>
+                            <w:szCs w:val="28"/>
+                          </w:rPr>
+                          <w:t>(</w:t>
+                        </w:r>
+                        <w:r>
+                          <w:rPr>
+                            <w:b/>
+                            <w:bCs/>
+                            <w:sz w:val="28"/>
+                            <w:szCs w:val="28"/>
+                          </w:rPr>
+                          <w:t>paciente durante o transporte</w:t>
+                        </w:r>
+                        <w:r>
+                          <w:rPr>
+                            <w:b/>
+                            <w:bCs/>
+                            <w:sz w:val="28"/>
+                            <w:szCs w:val="28"/>
+                          </w:rPr>
+                          <w:t>)</w:t>
+                        </w:r>
+                      </w:p>
+                    </w:txbxContent>
+                  </v:textbox>
+                </v:shape>
+                <v:shapetype id="_x0000_t75" coordsize="21600,21600" o:spt="75" o:preferrelative="t" path="m@4@5l@4@11@9@11@9@5xe" filled="f" stroked="f">
+                  <v:stroke joinstyle="miter"/>
+                  <v:formulas>
+                    <v:f eqn="if lineDrawn pixelLineWidth 0"/>
+                    <v:f eqn="sum @0 1 0"/>
+                    <v:f eqn="sum 0 0 @1"/>
+                    <v:f eqn="prod @2 1 2"/>
+                    <v:f eqn="prod @3 21600 pixelWidth"/>
+                    <v:f eqn="prod @3 21600 pixelHeight"/>
+                    <v:f eqn="sum @0 0 1"/>
+                    <v:f eqn="prod @6 1 2"/>
+                    <v:f eqn="prod @7 21600 pixelWidth"/>
+                    <v:f eqn="sum @8 21600 0"/>
+                    <v:f eqn="prod @7 21600 pixelHeight"/>
+                    <v:f eqn="sum @10 21600 0"/>
+                  </v:formulas>
+                  <v:path o:extrusionok="f" gradientshapeok="t" o:connecttype="rect"/>
+                  <o:lock v:ext="edit" aspectratio="t"/>
+                </v:shapetype>
+                <v:shape id="Modelo 3D 1" o:spid="_x0000_s1033" type="#_x0000_t75" style="position:absolute;left:2133;top:3474;width:54072;height:10242;visibility:visible" o:gfxdata="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">
+                  <v:imagedata r:id="rId18" o:title=""/>
+                  <o:lock v:ext="edit" aspectratio="f"/>
+                </v:shape>
+              </v:group>
+            </w:pict>
+          </mc:Fallback>
+        </mc:AlternateContent>
+      </w:r>
+      <w:r>
+        <w:rPr>
+          <w:b/>
         </w:rPr>
         <w:t xml:space="preserve">12- Inserir imagem de medidas de isolamento </w:t>
       </w:r>
@@ -3009,13 +3911,78 @@
           <w:b/>
         </w:rPr>
       </w:pPr>
+    </w:p>
+    <w:p>
+      <w:pPr>
+        <w:jc w:val="both"/>
+        <w:rPr>
+          <w:b/>
+        </w:rPr>
+      </w:pPr>
+    </w:p>
+    <w:p>
+      <w:pPr>
+        <w:jc w:val="both"/>
+        <w:rPr>
+          <w:b/>
+        </w:rPr>
+      </w:pPr>
+    </w:p>
+    <w:p>
+      <w:pPr>
+        <w:jc w:val="both"/>
+        <w:rPr>
+          <w:b/>
+        </w:rPr>
+      </w:pPr>
+    </w:p>
+    <w:p>
+      <w:pPr>
+        <w:jc w:val="both"/>
+        <w:rPr>
+          <w:b/>
+        </w:rPr>
+      </w:pPr>
+    </w:p>
+    <w:p>
+      <w:pPr>
+        <w:jc w:val="both"/>
+        <w:rPr>
+          <w:b/>
+        </w:rPr>
+      </w:pPr>
+    </w:p>
+    <w:p>
+      <w:pPr>
+        <w:jc w:val="both"/>
+        <w:rPr>
+          <w:b/>
+        </w:rPr>
+      </w:pPr>
+    </w:p>
+    <w:p>
+      <w:pPr>
+        <w:jc w:val="both"/>
+        <w:rPr>
+          <w:b/>
+        </w:rPr>
+      </w:pPr>
+    </w:p>
+    <w:p>
+      <w:pPr>
+        <w:jc w:val="both"/>
+        <w:rPr>
+          <w:b/>
+        </w:rPr>
+      </w:pPr>
       <w:r>
         <w:rPr>
           <w:b/>
           <w:noProof/>
         </w:rPr>
+        <w:lastRenderedPageBreak/>
         <w:drawing>
-          <wp:inline distT="0" distB="0" distL="0" distR="0" wp14:anchorId="21568B6D" wp14:editId="102F9830">
+          <wp:inline distT="0" distB="0" distL="0" distR="0" wp14:anchorId="21568B6D" wp14:editId="3AF69167">
             <wp:extent cx="5125165" cy="1476581"/>
             <wp:effectExtent l="0" t="0" r="0" b="9525"/>
             <wp:docPr id="663172768" name="Imagem 1"/>
@@ -3030,7 +3997,7 @@
                     <pic:cNvPicPr/>
                   </pic:nvPicPr>
                   <pic:blipFill>
-                    <a:blip r:embed="rId16"/>
+                    <a:blip r:embed="rId19"/>
                     <a:stretch>
                       <a:fillRect/>
                     </a:stretch>
@@ -3058,6 +4025,60 @@
           <w:b/>
         </w:rPr>
       </w:pPr>
+    </w:p>
+    <w:p>
+      <w:pPr>
+        <w:jc w:val="both"/>
+        <w:rPr>
+          <w:b/>
+        </w:rPr>
+      </w:pPr>
+      <w:r>
+        <w:rPr>
+          <w:noProof/>
+        </w:rPr>
+        <w:t xml:space="preserve"> </w:t>
+      </w:r>
+    </w:p>
+    <w:p>
+      <w:pPr>
+        <w:jc w:val="both"/>
+        <w:rPr>
+          <w:b/>
+        </w:rPr>
+      </w:pPr>
+    </w:p>
+    <w:p>
+      <w:pPr>
+        <w:jc w:val="both"/>
+        <w:rPr>
+          <w:b/>
+        </w:rPr>
+      </w:pPr>
+    </w:p>
+    <w:p>
+      <w:pPr>
+        <w:jc w:val="both"/>
+        <w:rPr>
+          <w:b/>
+        </w:rPr>
+      </w:pPr>
+    </w:p>
+    <w:p>
+      <w:pPr>
+        <w:jc w:val="both"/>
+        <w:rPr>
+          <w:b/>
+        </w:rPr>
+      </w:pPr>
+    </w:p>
+    <w:p>
+      <w:pPr>
+        <w:jc w:val="both"/>
+        <w:rPr>
+          <w:b/>
+        </w:rPr>
+      </w:pPr>
       <w:r>
         <w:rPr>
           <w:b/>
@@ -3109,11 +4130,10 @@
           <w:noProof/>
           <w:lang w:eastAsia="pt-BR"/>
         </w:rPr>
-        <w:lastRenderedPageBreak/>
         <mc:AlternateContent>
           <mc:Choice Requires="wps">
             <w:drawing>
-              <wp:anchor distT="0" distB="0" distL="114300" distR="114300" simplePos="0" relativeHeight="251678720" behindDoc="0" locked="0" layoutInCell="1" allowOverlap="1" wp14:anchorId="5A775300" wp14:editId="0582BE34">
+              <wp:anchor distT="0" distB="0" distL="114300" distR="114300" simplePos="0" relativeHeight="251671552" behindDoc="0" locked="0" layoutInCell="1" allowOverlap="1" wp14:anchorId="5A775300" wp14:editId="5EE7C1C3">
                 <wp:simplePos x="0" y="0"/>
                 <wp:positionH relativeFrom="column">
                   <wp:posOffset>2486025</wp:posOffset>
@@ -3173,7 +4193,7 @@
           </mc:Choice>
           <mc:Fallback>
             <w:pict>
-              <v:shape w14:anchorId="5A775300" id="Caixa de Texto 3" o:spid="_x0000_s1029" type="#_x0000_t202" style="position:absolute;left:0;text-align:left;margin-left:195.75pt;margin-top:135.95pt;width:177.2pt;height:28.95pt;z-index:251678720;visibility:visible;mso-wrap-style:square;mso-width-percent:0;mso-wrap-distance-left:9pt;mso-wrap-distance-top:0;mso-wrap-distance-right:9pt;mso-wrap-distance-bottom:0;mso-position-horizontal:absolute;mso-position-horizontal-relative:text;mso-position-vertical:absolute;mso-position-vertical-relative:text;mso-width-percent:0;mso-width-relative:margin;v-text-anchor:top" o:gfxdata="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" fillcolor="white [3201]" strokeweight=".5pt">
+              <v:shape w14:anchorId="5A775300" id="Caixa de Texto 3" o:spid="_x0000_s1034" type="#_x0000_t202" style="position:absolute;left:0;text-align:left;margin-left:195.75pt;margin-top:135.95pt;width:177.2pt;height:28.95pt;z-index:251671552;visibility:visible;mso-wrap-style:square;mso-width-percent:0;mso-wrap-distance-left:9pt;mso-wrap-distance-top:0;mso-wrap-distance-right:9pt;mso-wrap-distance-bottom:0;mso-position-horizontal:absolute;mso-position-horizontal-relative:text;mso-position-vertical:absolute;mso-position-vertical-relative:text;mso-width-percent:0;mso-width-relative:margin;v-text-anchor:top" o:gfxdata="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" fillcolor="white [3201]" strokeweight=".5pt">
                 <v:textbox>
                   <w:txbxContent>
                     <w:p>
@@ -3197,7 +4217,7 @@
         <mc:AlternateContent>
           <mc:Choice Requires="wps">
             <w:drawing>
-              <wp:anchor distT="0" distB="0" distL="114300" distR="114300" simplePos="0" relativeHeight="251676672" behindDoc="0" locked="0" layoutInCell="1" allowOverlap="1" wp14:anchorId="64C2DA7B" wp14:editId="35CE1C4B">
+              <wp:anchor distT="0" distB="0" distL="114300" distR="114300" simplePos="0" relativeHeight="251669504" behindDoc="0" locked="0" layoutInCell="1" allowOverlap="1" wp14:anchorId="64C2DA7B" wp14:editId="06FE7433">
                 <wp:simplePos x="0" y="0"/>
                 <wp:positionH relativeFrom="column">
                   <wp:posOffset>1720215</wp:posOffset>
@@ -3256,7 +4276,7 @@
           </mc:Choice>
           <mc:Fallback>
             <w:pict>
-              <v:shapetype w14:anchorId="062E3A6E" id="_x0000_t68" coordsize="21600,21600" o:spt="68" adj="5400,5400" path="m0@0l@1@0@1,21600@2,21600@2@0,21600@0,10800,xe">
+              <v:shapetype w14:anchorId="0A66491E" id="_x0000_t68" coordsize="21600,21600" o:spt="68" adj="5400,5400" path="m0@0l@1@0@1,21600@2,21600@2@0,21600@0,10800,xe">
                 <v:stroke joinstyle="miter"/>
                 <v:formulas>
                   <v:f eqn="val #0"/>
@@ -3270,7 +4290,7 @@
                   <v:h position="#1,#0" xrange="0,10800" yrange="0,21600"/>
                 </v:handles>
               </v:shapetype>
-              <v:shape id="Seta para cima 10" o:spid="_x0000_s1026" type="#_x0000_t68" style="position:absolute;margin-left:135.45pt;margin-top:249.55pt;width:16.3pt;height:17.25pt;z-index:251676672;visibility:visible;mso-wrap-style:square;mso-width-percent:0;mso-wrap-distance-left:9pt;mso-wrap-distance-top:0;mso-wrap-distance-right:9pt;mso-wrap-distance-bottom:0;mso-position-horizontal:absolute;mso-position-horizontal-relative:text;mso-position-vertical:absolute;mso-position-vertical-relative:text;mso-width-percent:0;mso-width-relative:margin;v-text-anchor:middle" o:gfxdata="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" adj="10205" fillcolor="#4472c4 [3204]" strokecolor="#1f3763 [1604]" strokeweight="1pt"/>
+              <v:shape id="Seta para cima 10" o:spid="_x0000_s1026" type="#_x0000_t68" style="position:absolute;margin-left:135.45pt;margin-top:249.55pt;width:16.3pt;height:17.25pt;z-index:251669504;visibility:visible;mso-wrap-style:square;mso-width-percent:0;mso-wrap-distance-left:9pt;mso-wrap-distance-top:0;mso-wrap-distance-right:9pt;mso-wrap-distance-bottom:0;mso-position-horizontal:absolute;mso-position-horizontal-relative:text;mso-position-vertical:absolute;mso-position-vertical-relative:text;mso-width-percent:0;mso-width-relative:margin;v-text-anchor:middle" o:gfxdata="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" adj="10205" fillcolor="#4472c4 [3204]" strokecolor="#1f3763 [1604]" strokeweight="1pt"/>
             </w:pict>
           </mc:Fallback>
         </mc:AlternateContent>
@@ -3284,7 +4304,7 @@
         <mc:AlternateContent>
           <mc:Choice Requires="wps">
             <w:drawing>
-              <wp:anchor distT="0" distB="0" distL="114300" distR="114300" simplePos="0" relativeHeight="251675648" behindDoc="0" locked="0" layoutInCell="1" allowOverlap="1" wp14:anchorId="07E84E44" wp14:editId="3A36C02B">
+              <wp:anchor distT="0" distB="0" distL="114300" distR="114300" simplePos="0" relativeHeight="251668480" behindDoc="0" locked="0" layoutInCell="1" allowOverlap="1" wp14:anchorId="07E84E44" wp14:editId="6ABA4538">
                 <wp:simplePos x="0" y="0"/>
                 <wp:positionH relativeFrom="column">
                   <wp:posOffset>-432435</wp:posOffset>
@@ -3340,7 +4360,7 @@
           </mc:Choice>
           <mc:Fallback>
             <w:pict>
-              <v:shape w14:anchorId="41772D91" id="Seta para a direita 9" o:spid="_x0000_s1026" type="#_x0000_t13" style="position:absolute;margin-left:-34.05pt;margin-top:150.55pt;width:38.25pt;height:14.25pt;z-index:251675648;visibility:visible;mso-wrap-style:square;mso-wrap-distance-left:9pt;mso-wrap-distance-top:0;mso-wrap-distance-right:9pt;mso-wrap-distance-bottom:0;mso-position-horizontal:absolute;mso-position-horizontal-relative:text;mso-position-vertical:absolute;mso-position-vertical-relative:text;v-text-anchor:middle" o:gfxdata="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" adj="17576" fillcolor="#4472c4 [3204]" strokecolor="#1f3763 [1604]" strokeweight="1pt"/>
+              <v:shape w14:anchorId="7739D4F3" id="Seta para a direita 9" o:spid="_x0000_s1026" type="#_x0000_t13" style="position:absolute;margin-left:-34.05pt;margin-top:150.55pt;width:38.25pt;height:14.25pt;z-index:251668480;visibility:visible;mso-wrap-style:square;mso-wrap-distance-left:9pt;mso-wrap-distance-top:0;mso-wrap-distance-right:9pt;mso-wrap-distance-bottom:0;mso-position-horizontal:absolute;mso-position-horizontal-relative:text;mso-position-vertical:absolute;mso-position-vertical-relative:text;v-text-anchor:middle" o:gfxdata="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" adj="17576" fillcolor="#4472c4 [3204]" strokecolor="#1f3763 [1604]" strokeweight="1pt"/>
             </w:pict>
           </mc:Fallback>
         </mc:AlternateContent>
@@ -3352,7 +4372,7 @@
           <w:lang w:eastAsia="pt-BR"/>
         </w:rPr>
         <w:drawing>
-          <wp:inline distT="0" distB="0" distL="0" distR="0" wp14:anchorId="7390E7D9" wp14:editId="5912605B">
+          <wp:inline distT="0" distB="0" distL="0" distR="0" wp14:anchorId="7390E7D9" wp14:editId="107F732E">
             <wp:extent cx="2438294" cy="4267200"/>
             <wp:effectExtent l="0" t="0" r="635" b="0"/>
             <wp:docPr id="7" name="Imagem 7" descr="C:\Users\x05054493662\Downloads\WhatsApp Image 2024-05-08 at 11.41.55.jpeg"/>
@@ -3369,7 +4389,7 @@
                     </pic:cNvPicPr>
                   </pic:nvPicPr>
                   <pic:blipFill>
-                    <a:blip r:embed="rId17" cstate="print">
+                    <a:blip r:embed="rId20" cstate="print">
                       <a:extLst>
                         <a:ext uri="{28A0092B-C50C-407E-A947-70E740481C1C}">
                           <a14:useLocalDpi xmlns:a14="http://schemas.microsoft.com/office/drawing/2010/main" val="0"/>
@@ -3446,6 +4466,7 @@
         <w:rPr>
           <w:i/>
         </w:rPr>
+        <w:lastRenderedPageBreak/>
         <w:t>“</w:t>
       </w:r>
       <w:r>
@@ -3565,7 +4586,7 @@
         <mc:AlternateContent>
           <mc:Choice Requires="wps">
             <w:drawing>
-              <wp:anchor distT="0" distB="0" distL="114300" distR="114300" simplePos="0" relativeHeight="251680768" behindDoc="0" locked="0" layoutInCell="1" allowOverlap="1" wp14:anchorId="682DB2D3" wp14:editId="1DB3A155">
+              <wp:anchor distT="0" distB="0" distL="114300" distR="114300" simplePos="0" relativeHeight="251673600" behindDoc="0" locked="0" layoutInCell="1" allowOverlap="1" wp14:anchorId="682DB2D3" wp14:editId="578E755A">
                 <wp:simplePos x="0" y="0"/>
                 <wp:positionH relativeFrom="column">
                   <wp:posOffset>1541145</wp:posOffset>
@@ -3638,7 +4659,7 @@
           </mc:Choice>
           <mc:Fallback>
             <w:pict>
-              <v:shape w14:anchorId="682DB2D3" id="Caixa de Texto 7" o:spid="_x0000_s1030" type="#_x0000_t202" style="position:absolute;margin-left:121.35pt;margin-top:77.35pt;width:84pt;height:16pt;z-index:251680768;visibility:visible;mso-wrap-style:square;mso-width-percent:0;mso-height-percent:0;mso-wrap-distance-left:9pt;mso-wrap-distance-top:0;mso-wrap-distance-right:9pt;mso-wrap-distance-bottom:0;mso-position-horizontal:absolute;mso-position-horizontal-relative:text;mso-position-vertical:absolute;mso-position-vertical-relative:text;mso-width-percent:0;mso-height-percent:0;mso-width-relative:margin;mso-height-relative:margin;v-text-anchor:top" o:gfxdata="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" fillcolor="white [3201]" strokeweight=".5pt">
+              <v:shape w14:anchorId="682DB2D3" id="Caixa de Texto 7" o:spid="_x0000_s1035" type="#_x0000_t202" style="position:absolute;margin-left:121.35pt;margin-top:77.35pt;width:84pt;height:16pt;z-index:251673600;visibility:visible;mso-wrap-style:square;mso-width-percent:0;mso-height-percent:0;mso-wrap-distance-left:9pt;mso-wrap-distance-top:0;mso-wrap-distance-right:9pt;mso-wrap-distance-bottom:0;mso-position-horizontal:absolute;mso-position-horizontal-relative:text;mso-position-vertical:absolute;mso-position-vertical-relative:text;mso-width-percent:0;mso-height-percent:0;mso-width-relative:margin;mso-height-relative:margin;v-text-anchor:top" o:gfxdata="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" fillcolor="white [3201]" strokeweight=".5pt">
                 <v:textbox>
                   <w:txbxContent>
                     <w:p>
@@ -3671,7 +4692,7 @@
         <mc:AlternateContent>
           <mc:Choice Requires="wps">
             <w:drawing>
-              <wp:anchor distT="0" distB="0" distL="114300" distR="114300" simplePos="0" relativeHeight="251683840" behindDoc="0" locked="0" layoutInCell="1" allowOverlap="1" wp14:anchorId="22014EBB" wp14:editId="35DCC355">
+              <wp:anchor distT="0" distB="0" distL="114300" distR="114300" simplePos="0" relativeHeight="251676672" behindDoc="0" locked="0" layoutInCell="1" allowOverlap="1" wp14:anchorId="22014EBB" wp14:editId="4C42472A">
                 <wp:simplePos x="0" y="0"/>
                 <wp:positionH relativeFrom="column">
                   <wp:posOffset>3242945</wp:posOffset>
@@ -3734,7 +4755,7 @@
           </mc:Choice>
           <mc:Fallback>
             <w:pict>
-              <v:shape w14:anchorId="22014EBB" id="Caixa de Texto 10" o:spid="_x0000_s1031" type="#_x0000_t202" style="position:absolute;margin-left:255.35pt;margin-top:98.05pt;width:172pt;height:26pt;z-index:251683840;visibility:visible;mso-wrap-style:square;mso-width-percent:0;mso-height-percent:0;mso-wrap-distance-left:9pt;mso-wrap-distance-top:0;mso-wrap-distance-right:9pt;mso-wrap-distance-bottom:0;mso-position-horizontal:absolute;mso-position-horizontal-relative:text;mso-position-vertical:absolute;mso-position-vertical-relative:text;mso-width-percent:0;mso-height-percent:0;mso-width-relative:margin;mso-height-relative:margin;v-text-anchor:top" o:gfxdata="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" fillcolor="white [3201]" strokeweight=".5pt">
+              <v:shape w14:anchorId="22014EBB" id="Caixa de Texto 10" o:spid="_x0000_s1036" type="#_x0000_t202" style="position:absolute;margin-left:255.35pt;margin-top:98.05pt;width:172pt;height:26pt;z-index:251676672;visibility:visible;mso-wrap-style:square;mso-width-percent:0;mso-height-percent:0;mso-wrap-distance-left:9pt;mso-wrap-distance-top:0;mso-wrap-distance-right:9pt;mso-wrap-distance-bottom:0;mso-position-horizontal:absolute;mso-position-horizontal-relative:text;mso-position-vertical:absolute;mso-position-vertical-relative:text;mso-width-percent:0;mso-height-percent:0;mso-width-relative:margin;mso-height-relative:margin;v-text-anchor:top" o:gfxdata="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" fillcolor="white [3201]" strokeweight=".5pt">
                 <v:textbox>
                   <w:txbxContent>
                     <w:p>
@@ -3757,7 +4778,7 @@
         <mc:AlternateContent>
           <mc:Choice Requires="wps">
             <w:drawing>
-              <wp:anchor distT="0" distB="0" distL="114300" distR="114300" simplePos="0" relativeHeight="251682816" behindDoc="0" locked="0" layoutInCell="1" allowOverlap="1" wp14:anchorId="3F0D7921" wp14:editId="5DAAB867">
+              <wp:anchor distT="0" distB="0" distL="114300" distR="114300" simplePos="0" relativeHeight="251675648" behindDoc="0" locked="0" layoutInCell="1" allowOverlap="1" wp14:anchorId="3F0D7921" wp14:editId="1477A003">
                 <wp:simplePos x="0" y="0"/>
                 <wp:positionH relativeFrom="column">
                   <wp:posOffset>2912745</wp:posOffset>
@@ -3813,7 +4834,7 @@
           </mc:Choice>
           <mc:Fallback>
             <w:pict>
-              <v:shape w14:anchorId="7725411C" id="Seta: para a Direita 9" o:spid="_x0000_s1026" type="#_x0000_t13" style="position:absolute;margin-left:229.35pt;margin-top:104.95pt;width:16pt;height:8pt;z-index:251682816;visibility:visible;mso-wrap-style:square;mso-wrap-distance-left:9pt;mso-wrap-distance-top:0;mso-wrap-distance-right:9pt;mso-wrap-distance-bottom:0;mso-position-horizontal:absolute;mso-position-horizontal-relative:text;mso-position-vertical:absolute;mso-position-vertical-relative:text;v-text-anchor:middle" o:gfxdata="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" fillcolor="#4472c4 [3204]" strokecolor="#09101d [484]" strokeweight="1pt"/>
+              <v:shape w14:anchorId="0DB6634F" id="Seta: para a Direita 9" o:spid="_x0000_s1026" type="#_x0000_t13" style="position:absolute;margin-left:229.35pt;margin-top:104.95pt;width:16pt;height:8pt;z-index:251675648;visibility:visible;mso-wrap-style:square;mso-wrap-distance-left:9pt;mso-wrap-distance-top:0;mso-wrap-distance-right:9pt;mso-wrap-distance-bottom:0;mso-position-horizontal:absolute;mso-position-horizontal-relative:text;mso-position-vertical:absolute;mso-position-vertical-relative:text;v-text-anchor:middle" o:gfxdata="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" fillcolor="#4472c4 [3204]" strokecolor="#09101d [484]" strokeweight="1pt"/>
             </w:pict>
           </mc:Fallback>
         </mc:AlternateContent>
@@ -3826,7 +4847,7 @@
         <mc:AlternateContent>
           <mc:Choice Requires="wps">
             <w:drawing>
-              <wp:anchor distT="0" distB="0" distL="114300" distR="114300" simplePos="0" relativeHeight="251681792" behindDoc="0" locked="0" layoutInCell="1" allowOverlap="1" wp14:anchorId="207922A8" wp14:editId="18FD54A4">
+              <wp:anchor distT="0" distB="0" distL="114300" distR="114300" simplePos="0" relativeHeight="251674624" behindDoc="0" locked="0" layoutInCell="1" allowOverlap="1" wp14:anchorId="207922A8" wp14:editId="0F38E360">
                 <wp:simplePos x="0" y="0"/>
                 <wp:positionH relativeFrom="column">
                   <wp:posOffset>1271905</wp:posOffset>
@@ -3882,7 +4903,7 @@
           </mc:Choice>
           <mc:Fallback>
             <w:pict>
-              <v:shape w14:anchorId="1CEE3328" id="Seta: para a Direita 8" o:spid="_x0000_s1026" type="#_x0000_t13" style="position:absolute;margin-left:100.15pt;margin-top:130.15pt;width:36.8pt;height:14.4pt;z-index:251681792;visibility:visible;mso-wrap-style:square;mso-wrap-distance-left:9pt;mso-wrap-distance-top:0;mso-wrap-distance-right:9pt;mso-wrap-distance-bottom:0;mso-position-horizontal:absolute;mso-position-horizontal-relative:text;mso-position-vertical:absolute;mso-position-vertical-relative:text;v-text-anchor:middle" o:gfxdata="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" adj="17374" fillcolor="#4472c4 [3204]" strokecolor="#09101d [484]" strokeweight="1pt"/>
+              <v:shape w14:anchorId="159C7163" id="Seta: para a Direita 8" o:spid="_x0000_s1026" type="#_x0000_t13" style="position:absolute;margin-left:100.15pt;margin-top:130.15pt;width:36.8pt;height:14.4pt;z-index:251674624;visibility:visible;mso-wrap-style:square;mso-wrap-distance-left:9pt;mso-wrap-distance-top:0;mso-wrap-distance-right:9pt;mso-wrap-distance-bottom:0;mso-position-horizontal:absolute;mso-position-horizontal-relative:text;mso-position-vertical:absolute;mso-position-vertical-relative:text;v-text-anchor:middle" o:gfxdata="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" adj="17374" fillcolor="#4472c4 [3204]" strokecolor="#09101d [484]" strokeweight="1pt"/>
             </w:pict>
           </mc:Fallback>
         </mc:AlternateContent>
@@ -3895,7 +4916,7 @@
         <mc:AlternateContent>
           <mc:Choice Requires="wps">
             <w:drawing>
-              <wp:anchor distT="0" distB="0" distL="114300" distR="114300" simplePos="0" relativeHeight="251679744" behindDoc="0" locked="0" layoutInCell="1" allowOverlap="1" wp14:anchorId="7816C863" wp14:editId="61A40B7F">
+              <wp:anchor distT="0" distB="0" distL="114300" distR="114300" simplePos="0" relativeHeight="251672576" behindDoc="0" locked="0" layoutInCell="1" allowOverlap="1" wp14:anchorId="7816C863" wp14:editId="7C0143AE">
                 <wp:simplePos x="0" y="0"/>
                 <wp:positionH relativeFrom="column">
                   <wp:posOffset>1561465</wp:posOffset>
@@ -3968,7 +4989,7 @@
           </mc:Choice>
           <mc:Fallback>
             <w:pict>
-              <v:shape w14:anchorId="7816C863" id="Caixa de Texto 6" o:spid="_x0000_s1032" type="#_x0000_t202" style="position:absolute;margin-left:122.95pt;margin-top:30.15pt;width:63.6pt;height:17.2pt;z-index:251679744;visibility:visible;mso-wrap-style:square;mso-width-percent:0;mso-height-percent:0;mso-wrap-distance-left:9pt;mso-wrap-distance-top:0;mso-wrap-distance-right:9pt;mso-wrap-distance-bottom:0;mso-position-horizontal:absolute;mso-position-horizontal-relative:text;mso-position-vertical:absolute;mso-position-vertical-relative:text;mso-width-percent:0;mso-height-percent:0;mso-width-relative:margin;mso-height-relative:margin;v-text-anchor:top" o:gfxdata="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" fillcolor="white [3201]" strokeweight=".5pt">
+              <v:shape w14:anchorId="7816C863" id="Caixa de Texto 6" o:spid="_x0000_s1037" type="#_x0000_t202" style="position:absolute;margin-left:122.95pt;margin-top:30.15pt;width:63.6pt;height:17.2pt;z-index:251672576;visibility:visible;mso-wrap-style:square;mso-width-percent:0;mso-height-percent:0;mso-wrap-distance-left:9pt;mso-wrap-distance-top:0;mso-wrap-distance-right:9pt;mso-wrap-distance-bottom:0;mso-position-horizontal:absolute;mso-position-horizontal-relative:text;mso-position-vertical:absolute;mso-position-vertical-relative:text;mso-width-percent:0;mso-height-percent:0;mso-width-relative:margin;mso-height-relative:margin;v-text-anchor:top" o:gfxdata="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" fillcolor="white [3201]" strokeweight=".5pt">
                 <v:textbox>
                   <w:txbxContent>
                     <w:p>
@@ -4015,7 +5036,7 @@
                     </pic:cNvPicPr>
                   </pic:nvPicPr>
                   <pic:blipFill>
-                    <a:blip r:embed="rId18" cstate="print">
+                    <a:blip r:embed="rId21" cstate="print">
                       <a:extLst>
                         <a:ext uri="{28A0092B-C50C-407E-A947-70E740481C1C}">
                           <a14:useLocalDpi xmlns:a14="http://schemas.microsoft.com/office/drawing/2010/main" val="0"/>
@@ -4068,7 +5089,7 @@
                     </pic:cNvPicPr>
                   </pic:nvPicPr>
                   <pic:blipFill>
-                    <a:blip r:embed="rId19" cstate="print">
+                    <a:blip r:embed="rId22" cstate="print">
                       <a:extLst>
                         <a:ext uri="{28A0092B-C50C-407E-A947-70E740481C1C}">
                           <a14:useLocalDpi xmlns:a14="http://schemas.microsoft.com/office/drawing/2010/main" val="0"/>
@@ -4110,7 +5131,6 @@
         <w:rPr>
           <w:b/>
         </w:rPr>
-        <w:lastRenderedPageBreak/>
         <w:t>15-</w:t>
       </w:r>
       <w:r>
@@ -4142,7 +5162,7 @@
         </w:rPr>
         <w:t> </w:t>
       </w:r>
-      <w:hyperlink r:id="rId20" w:history="1">
+      <w:hyperlink r:id="rId23" w:history="1">
         <w:r>
           <w:rPr>
             <w:rStyle w:val="Hyperlink"/>
@@ -4167,7 +5187,23 @@
             <w:rFonts w:cstheme="minorHAnsi"/>
             <w:bdr w:val="none" w:sz="0" w:space="0" w:color="auto" w:frame="1"/>
           </w:rPr>
-          <w:t>.aids.gov.br/</w:t>
+          <w:t>.aid</w:t>
+        </w:r>
+        <w:r>
+          <w:rPr>
+            <w:rStyle w:val="Hyperlink"/>
+            <w:rFonts w:cstheme="minorHAnsi"/>
+            <w:bdr w:val="none" w:sz="0" w:space="0" w:color="auto" w:frame="1"/>
+          </w:rPr>
+          <w:t>s</w:t>
+        </w:r>
+        <w:r>
+          <w:rPr>
+            <w:rStyle w:val="Hyperlink"/>
+            <w:rFonts w:cstheme="minorHAnsi"/>
+            <w:bdr w:val="none" w:sz="0" w:space="0" w:color="auto" w:frame="1"/>
+          </w:rPr>
+          <w:t>.gov.br/</w:t>
         </w:r>
       </w:hyperlink>
     </w:p>
@@ -4184,7 +5220,7 @@
         <mc:AlternateContent>
           <mc:Choice Requires="wps">
             <w:drawing>
-              <wp:anchor distT="0" distB="0" distL="114300" distR="114300" simplePos="0" relativeHeight="251687936" behindDoc="0" locked="0" layoutInCell="1" allowOverlap="1" wp14:anchorId="199FBA6D" wp14:editId="02F9C93D">
+              <wp:anchor distT="0" distB="0" distL="114300" distR="114300" simplePos="0" relativeHeight="251680768" behindDoc="0" locked="0" layoutInCell="1" allowOverlap="1" wp14:anchorId="199FBA6D" wp14:editId="747AFD07">
                 <wp:simplePos x="0" y="0"/>
                 <wp:positionH relativeFrom="column">
                   <wp:posOffset>1393825</wp:posOffset>
@@ -4250,7 +5286,7 @@
           </mc:Choice>
           <mc:Fallback>
             <w:pict>
-              <v:shape w14:anchorId="199FBA6D" id="Caixa de Texto 15" o:spid="_x0000_s1033" type="#_x0000_t202" style="position:absolute;margin-left:109.75pt;margin-top:103.3pt;width:247.6pt;height:26pt;z-index:251687936;visibility:visible;mso-wrap-style:square;mso-width-percent:0;mso-height-percent:0;mso-wrap-distance-left:9pt;mso-wrap-distance-top:0;mso-wrap-distance-right:9pt;mso-wrap-distance-bottom:0;mso-position-horizontal:absolute;mso-position-horizontal-relative:text;mso-position-vertical:absolute;mso-position-vertical-relative:text;mso-width-percent:0;mso-height-percent:0;mso-width-relative:margin;mso-height-relative:margin;v-text-anchor:top" o:gfxdata="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" fillcolor="white [3201]" strokeweight=".5pt">
+              <v:shape w14:anchorId="199FBA6D" id="Caixa de Texto 15" o:spid="_x0000_s1038" type="#_x0000_t202" style="position:absolute;margin-left:109.75pt;margin-top:103.3pt;width:247.6pt;height:26pt;z-index:251680768;visibility:visible;mso-wrap-style:square;mso-width-percent:0;mso-height-percent:0;mso-wrap-distance-left:9pt;mso-wrap-distance-top:0;mso-wrap-distance-right:9pt;mso-wrap-distance-bottom:0;mso-position-horizontal:absolute;mso-position-horizontal-relative:text;mso-position-vertical:absolute;mso-position-vertical-relative:text;mso-width-percent:0;mso-height-percent:0;mso-width-relative:margin;mso-height-relative:margin;v-text-anchor:top" o:gfxdata="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" fillcolor="white [3201]" strokeweight=".5pt">
                 <v:textbox>
                   <w:txbxContent>
                     <w:p>
@@ -4275,7 +5311,7 @@
         <mc:AlternateContent>
           <mc:Choice Requires="wps">
             <w:drawing>
-              <wp:anchor distT="0" distB="0" distL="114300" distR="114300" simplePos="0" relativeHeight="251686912" behindDoc="0" locked="0" layoutInCell="1" allowOverlap="1" wp14:anchorId="025A8B72" wp14:editId="43214092">
+              <wp:anchor distT="0" distB="0" distL="114300" distR="114300" simplePos="0" relativeHeight="251679744" behindDoc="0" locked="0" layoutInCell="1" allowOverlap="1" wp14:anchorId="025A8B72" wp14:editId="2A7F660E">
                 <wp:simplePos x="0" y="0"/>
                 <wp:positionH relativeFrom="column">
                   <wp:posOffset>325755</wp:posOffset>
@@ -4337,7 +5373,7 @@
           </mc:Choice>
           <mc:Fallback>
             <w:pict>
-              <v:shape w14:anchorId="4D36FCEE" id="Seta: para Baixo 14" o:spid="_x0000_s1026" type="#_x0000_t67" style="position:absolute;margin-left:25.65pt;margin-top:94.5pt;width:10.1pt;height:14.2pt;z-index:251686912;visibility:visible;mso-wrap-style:square;mso-width-percent:0;mso-height-percent:0;mso-wrap-distance-left:9pt;mso-wrap-distance-top:0;mso-wrap-distance-right:9pt;mso-wrap-distance-bottom:0;mso-position-horizontal:absolute;mso-position-horizontal-relative:text;mso-position-vertical:absolute;mso-position-vertical-relative:text;mso-width-percent:0;mso-height-percent:0;mso-width-relative:margin;mso-height-relative:margin;v-text-anchor:middle" o:gfxdata="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" adj="13918" fillcolor="#4472c4 [3204]" strokecolor="#09101d [484]" strokeweight="1pt"/>
+              <v:shape w14:anchorId="68704CA4" id="Seta: para Baixo 14" o:spid="_x0000_s1026" type="#_x0000_t67" style="position:absolute;margin-left:25.65pt;margin-top:94.5pt;width:10.1pt;height:14.2pt;z-index:251679744;visibility:visible;mso-wrap-style:square;mso-width-percent:0;mso-height-percent:0;mso-wrap-distance-left:9pt;mso-wrap-distance-top:0;mso-wrap-distance-right:9pt;mso-wrap-distance-bottom:0;mso-position-horizontal:absolute;mso-position-horizontal-relative:text;mso-position-vertical:absolute;mso-position-vertical-relative:text;mso-width-percent:0;mso-height-percent:0;mso-width-relative:margin;mso-height-relative:margin;v-text-anchor:middle" o:gfxdata="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" adj="13918" fillcolor="#4472c4 [3204]" strokecolor="#09101d [484]" strokeweight="1pt"/>
             </w:pict>
           </mc:Fallback>
         </mc:AlternateContent>
@@ -4349,7 +5385,7 @@
         <mc:AlternateContent>
           <mc:Choice Requires="wps">
             <w:drawing>
-              <wp:anchor distT="0" distB="0" distL="114300" distR="114300" simplePos="0" relativeHeight="251685888" behindDoc="0" locked="0" layoutInCell="1" allowOverlap="1" wp14:anchorId="49D5F1B1" wp14:editId="5FD77EAD">
+              <wp:anchor distT="0" distB="0" distL="114300" distR="114300" simplePos="0" relativeHeight="251678720" behindDoc="0" locked="0" layoutInCell="1" allowOverlap="1" wp14:anchorId="49D5F1B1" wp14:editId="115950DA">
                 <wp:simplePos x="0" y="0"/>
                 <wp:positionH relativeFrom="column">
                   <wp:posOffset>1302385</wp:posOffset>
@@ -4408,7 +5444,7 @@
           </mc:Choice>
           <mc:Fallback>
             <w:pict>
-              <v:shape w14:anchorId="7CD94578" id="Seta: para a Direita 13" o:spid="_x0000_s1026" type="#_x0000_t13" style="position:absolute;margin-left:102.55pt;margin-top:61.65pt;width:14pt;height:11.7pt;z-index:251685888;visibility:visible;mso-wrap-style:square;mso-height-percent:0;mso-wrap-distance-left:9pt;mso-wrap-distance-top:0;mso-wrap-distance-right:9pt;mso-wrap-distance-bottom:0;mso-position-horizontal:absolute;mso-position-horizontal-relative:text;mso-position-vertical:absolute;mso-position-vertical-relative:text;mso-height-percent:0;mso-height-relative:margin;v-text-anchor:middle" o:gfxdata="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" adj="12574" fillcolor="#4472c4 [3204]" strokecolor="#09101d [484]" strokeweight="1pt"/>
+              <v:shape w14:anchorId="6903AE99" id="Seta: para a Direita 13" o:spid="_x0000_s1026" type="#_x0000_t13" style="position:absolute;margin-left:102.55pt;margin-top:61.65pt;width:14pt;height:11.7pt;z-index:251678720;visibility:visible;mso-wrap-style:square;mso-height-percent:0;mso-wrap-distance-left:9pt;mso-wrap-distance-top:0;mso-wrap-distance-right:9pt;mso-wrap-distance-bottom:0;mso-position-horizontal:absolute;mso-position-horizontal-relative:text;mso-position-vertical:absolute;mso-position-vertical-relative:text;mso-height-percent:0;mso-height-relative:margin;v-text-anchor:middle" o:gfxdata="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" adj="12574" fillcolor="#4472c4 [3204]" strokecolor="#09101d [484]" strokeweight="1pt"/>
             </w:pict>
           </mc:Fallback>
         </mc:AlternateContent>
@@ -4420,7 +5456,7 @@
         <mc:AlternateContent>
           <mc:Choice Requires="wps">
             <w:drawing>
-              <wp:anchor distT="0" distB="0" distL="114300" distR="114300" simplePos="0" relativeHeight="251684864" behindDoc="0" locked="0" layoutInCell="1" allowOverlap="1" wp14:anchorId="34407DCB" wp14:editId="45FF77AB">
+              <wp:anchor distT="0" distB="0" distL="114300" distR="114300" simplePos="0" relativeHeight="251677696" behindDoc="0" locked="0" layoutInCell="1" allowOverlap="1" wp14:anchorId="34407DCB" wp14:editId="25B0F951">
                 <wp:simplePos x="0" y="0"/>
                 <wp:positionH relativeFrom="column">
                   <wp:posOffset>1485265</wp:posOffset>
@@ -4480,7 +5516,7 @@
           </mc:Choice>
           <mc:Fallback>
             <w:pict>
-              <v:shape w14:anchorId="34407DCB" id="Caixa de Texto 12" o:spid="_x0000_s1034" type="#_x0000_t202" style="position:absolute;margin-left:116.95pt;margin-top:52.55pt;width:53.6pt;height:22.8pt;z-index:251684864;visibility:visible;mso-wrap-style:square;mso-width-percent:0;mso-wrap-distance-left:9pt;mso-wrap-distance-top:0;mso-wrap-distance-right:9pt;mso-wrap-distance-bottom:0;mso-position-horizontal:absolute;mso-position-horizontal-relative:text;mso-position-vertical:absolute;mso-position-vertical-relative:text;mso-width-percent:0;mso-width-relative:margin;v-text-anchor:top" o:gfxdata="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" fillcolor="white [3201]" strokeweight=".5pt">
+              <v:shape w14:anchorId="34407DCB" id="Caixa de Texto 12" o:spid="_x0000_s1039" type="#_x0000_t202" style="position:absolute;margin-left:116.95pt;margin-top:52.55pt;width:53.6pt;height:22.8pt;z-index:251677696;visibility:visible;mso-wrap-style:square;mso-width-percent:0;mso-wrap-distance-left:9pt;mso-wrap-distance-top:0;mso-wrap-distance-right:9pt;mso-wrap-distance-bottom:0;mso-position-horizontal:absolute;mso-position-horizontal-relative:text;mso-position-vertical:absolute;mso-position-vertical-relative:text;mso-width-percent:0;mso-width-relative:margin;v-text-anchor:top" o:gfxdata="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" fillcolor="white [3201]" strokeweight=".5pt">
                 <v:textbox>
                   <w:txbxContent>
                     <w:p>
@@ -4517,7 +5553,7 @@
                     </pic:cNvPicPr>
                   </pic:nvPicPr>
                   <pic:blipFill>
-                    <a:blip r:embed="rId21" cstate="print">
+                    <a:blip r:embed="rId24" cstate="print">
                       <a:extLst>
                         <a:ext uri="{28A0092B-C50C-407E-A947-70E740481C1C}">
                           <a14:useLocalDpi xmlns:a14="http://schemas.microsoft.com/office/drawing/2010/main" val="0"/>
@@ -4687,10 +5723,11 @@
           <w:sz w:val="27"/>
           <w:szCs w:val="27"/>
         </w:rPr>
+        <w:lastRenderedPageBreak/>
         <mc:AlternateContent>
           <mc:Choice Requires="wps">
             <w:drawing>
-              <wp:anchor distT="0" distB="0" distL="114300" distR="114300" simplePos="0" relativeHeight="251688960" behindDoc="0" locked="0" layoutInCell="1" allowOverlap="1" wp14:anchorId="08667901" wp14:editId="566B974C">
+              <wp:anchor distT="0" distB="0" distL="114300" distR="114300" simplePos="0" relativeHeight="251681792" behindDoc="0" locked="0" layoutInCell="1" allowOverlap="1" wp14:anchorId="08667901" wp14:editId="2D49DC7F">
                 <wp:simplePos x="0" y="0"/>
                 <wp:positionH relativeFrom="column">
                   <wp:posOffset>1261745</wp:posOffset>
@@ -4753,7 +5790,7 @@
           </mc:Choice>
           <mc:Fallback>
             <w:pict>
-              <v:shape w14:anchorId="08667901" id="Caixa de Texto 17" o:spid="_x0000_s1035" type="#_x0000_t202" style="position:absolute;margin-left:99.35pt;margin-top:31pt;width:214.8pt;height:39.6pt;z-index:251688960;visibility:visible;mso-wrap-style:square;mso-width-percent:0;mso-height-percent:0;mso-wrap-distance-left:9pt;mso-wrap-distance-top:0;mso-wrap-distance-right:9pt;mso-wrap-distance-bottom:0;mso-position-horizontal:absolute;mso-position-horizontal-relative:text;mso-position-vertical:absolute;mso-position-vertical-relative:text;mso-width-percent:0;mso-height-percent:0;mso-width-relative:margin;mso-height-relative:margin;v-text-anchor:top" o:gfxdata="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" fillcolor="white [3201]" strokeweight=".5pt">
+              <v:shape w14:anchorId="08667901" id="Caixa de Texto 17" o:spid="_x0000_s1040" type="#_x0000_t202" style="position:absolute;margin-left:99.35pt;margin-top:31pt;width:214.8pt;height:39.6pt;z-index:251681792;visibility:visible;mso-wrap-style:square;mso-width-percent:0;mso-height-percent:0;mso-wrap-distance-left:9pt;mso-wrap-distance-top:0;mso-wrap-distance-right:9pt;mso-wrap-distance-bottom:0;mso-position-horizontal:absolute;mso-position-horizontal-relative:text;mso-position-vertical:absolute;mso-position-vertical-relative:text;mso-width-percent:0;mso-height-percent:0;mso-width-relative:margin;mso-height-relative:margin;v-text-anchor:top" o:gfxdata="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" fillcolor="white [3201]" strokeweight=".5pt">
                 <v:textbox>
                   <w:txbxContent>
                     <w:p>
@@ -4800,7 +5837,7 @@
                     </pic:cNvPicPr>
                   </pic:nvPicPr>
                   <pic:blipFill>
-                    <a:blip r:embed="rId22" cstate="print">
+                    <a:blip r:embed="rId25" cstate="print">
                       <a:extLst>
                         <a:ext uri="{28A0092B-C50C-407E-A947-70E740481C1C}">
                           <a14:useLocalDpi xmlns:a14="http://schemas.microsoft.com/office/drawing/2010/main" val="0"/>
@@ -4884,7 +5921,7 @@
         <mc:AlternateContent>
           <mc:Choice Requires="wps">
             <w:drawing>
-              <wp:anchor distT="0" distB="0" distL="114300" distR="114300" simplePos="0" relativeHeight="251691008" behindDoc="0" locked="0" layoutInCell="1" allowOverlap="1" wp14:anchorId="66DCD9C7" wp14:editId="5C2CF870">
+              <wp:anchor distT="0" distB="0" distL="114300" distR="114300" simplePos="0" relativeHeight="251683840" behindDoc="0" locked="0" layoutInCell="1" allowOverlap="1" wp14:anchorId="66DCD9C7" wp14:editId="6929DD6D">
                 <wp:simplePos x="0" y="0"/>
                 <wp:positionH relativeFrom="column">
                   <wp:posOffset>1505585</wp:posOffset>
@@ -4947,7 +5984,7 @@
           </mc:Choice>
           <mc:Fallback>
             <w:pict>
-              <v:shape w14:anchorId="66DCD9C7" id="Caixa de Texto 20" o:spid="_x0000_s1036" type="#_x0000_t202" style="position:absolute;margin-left:118.55pt;margin-top:60pt;width:166.4pt;height:24.4pt;z-index:251691008;visibility:visible;mso-wrap-style:square;mso-width-percent:0;mso-height-percent:0;mso-wrap-distance-left:9pt;mso-wrap-distance-top:0;mso-wrap-distance-right:9pt;mso-wrap-distance-bottom:0;mso-position-horizontal:absolute;mso-position-horizontal-relative:text;mso-position-vertical:absolute;mso-position-vertical-relative:text;mso-width-percent:0;mso-height-percent:0;mso-width-relative:margin;mso-height-relative:margin;v-text-anchor:top" o:gfxdata="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" fillcolor="white [3201]" strokeweight=".5pt">
+              <v:shape w14:anchorId="66DCD9C7" id="Caixa de Texto 20" o:spid="_x0000_s1041" type="#_x0000_t202" style="position:absolute;margin-left:118.55pt;margin-top:60pt;width:166.4pt;height:24.4pt;z-index:251683840;visibility:visible;mso-wrap-style:square;mso-width-percent:0;mso-height-percent:0;mso-wrap-distance-left:9pt;mso-wrap-distance-top:0;mso-wrap-distance-right:9pt;mso-wrap-distance-bottom:0;mso-position-horizontal:absolute;mso-position-horizontal-relative:text;mso-position-vertical:absolute;mso-position-vertical-relative:text;mso-width-percent:0;mso-height-percent:0;mso-width-relative:margin;mso-height-relative:margin;v-text-anchor:top" o:gfxdata="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" fillcolor="white [3201]" strokeweight=".5pt">
                 <v:textbox>
                   <w:txbxContent>
                     <w:p>
@@ -4970,7 +6007,7 @@
         <mc:AlternateContent>
           <mc:Choice Requires="wps">
             <w:drawing>
-              <wp:anchor distT="0" distB="0" distL="114300" distR="114300" simplePos="0" relativeHeight="251689984" behindDoc="0" locked="0" layoutInCell="1" allowOverlap="1" wp14:anchorId="243CE08E" wp14:editId="237F44A8">
+              <wp:anchor distT="0" distB="0" distL="114300" distR="114300" simplePos="0" relativeHeight="251682816" behindDoc="0" locked="0" layoutInCell="1" allowOverlap="1" wp14:anchorId="243CE08E" wp14:editId="059CBDCC">
                 <wp:simplePos x="0" y="0"/>
                 <wp:positionH relativeFrom="column">
                   <wp:posOffset>981075</wp:posOffset>
@@ -5032,7 +6069,7 @@
           </mc:Choice>
           <mc:Fallback>
             <w:pict>
-              <v:shape w14:anchorId="0EE1C779" id="Seta: para Cima 19" o:spid="_x0000_s1026" type="#_x0000_t68" style="position:absolute;margin-left:77.25pt;margin-top:113.6pt;width:13.7pt;height:15.3pt;z-index:251689984;visibility:visible;mso-wrap-style:square;mso-width-percent:0;mso-height-percent:0;mso-wrap-distance-left:9pt;mso-wrap-distance-top:0;mso-wrap-distance-right:9pt;mso-wrap-distance-bottom:0;mso-position-horizontal:absolute;mso-position-horizontal-relative:text;mso-position-vertical:absolute;mso-position-vertical-relative:text;mso-width-percent:0;mso-height-percent:0;mso-width-relative:margin;mso-height-relative:margin;v-text-anchor:middle" o:gfxdata="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" adj="9671" fillcolor="#4472c4 [3204]" strokecolor="#09101d [484]" strokeweight="1pt"/>
+              <v:shape w14:anchorId="5FF156B7" id="Seta: para Cima 19" o:spid="_x0000_s1026" type="#_x0000_t68" style="position:absolute;margin-left:77.25pt;margin-top:113.6pt;width:13.7pt;height:15.3pt;z-index:251682816;visibility:visible;mso-wrap-style:square;mso-width-percent:0;mso-height-percent:0;mso-wrap-distance-left:9pt;mso-wrap-distance-top:0;mso-wrap-distance-right:9pt;mso-wrap-distance-bottom:0;mso-position-horizontal:absolute;mso-position-horizontal-relative:text;mso-position-vertical:absolute;mso-position-vertical-relative:text;mso-width-percent:0;mso-height-percent:0;mso-width-relative:margin;mso-height-relative:margin;v-text-anchor:middle" o:gfxdata="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" adj="9671" fillcolor="#4472c4 [3204]" strokecolor="#09101d [484]" strokeweight="1pt"/>
             </w:pict>
           </mc:Fallback>
         </mc:AlternateContent>
@@ -5059,7 +6096,7 @@
                     </pic:cNvPicPr>
                   </pic:nvPicPr>
                   <pic:blipFill>
-                    <a:blip r:embed="rId23" cstate="print">
+                    <a:blip r:embed="rId26" cstate="print">
                       <a:extLst>
                         <a:ext uri="{28A0092B-C50C-407E-A947-70E740481C1C}">
                           <a14:useLocalDpi xmlns:a14="http://schemas.microsoft.com/office/drawing/2010/main" val="0"/>
@@ -5226,10 +6263,11 @@
           <w:noProof/>
           <w14:ligatures w14:val="standardContextual"/>
         </w:rPr>
+        <w:lastRenderedPageBreak/>
         <mc:AlternateContent>
           <mc:Choice Requires="wps">
             <w:drawing>
-              <wp:anchor distT="0" distB="0" distL="114300" distR="114300" simplePos="0" relativeHeight="251692032" behindDoc="0" locked="0" layoutInCell="1" allowOverlap="1" wp14:anchorId="77E0E17C" wp14:editId="43D83FE0">
+              <wp:anchor distT="0" distB="0" distL="114300" distR="114300" simplePos="0" relativeHeight="251684864" behindDoc="0" locked="0" layoutInCell="1" allowOverlap="1" wp14:anchorId="77E0E17C" wp14:editId="06207FC9">
                 <wp:simplePos x="0" y="0"/>
                 <wp:positionH relativeFrom="column">
                   <wp:posOffset>1536065</wp:posOffset>
@@ -5297,7 +6335,7 @@
           </mc:Choice>
           <mc:Fallback>
             <w:pict>
-              <v:shape w14:anchorId="77E0E17C" id="Caixa de Texto 22" o:spid="_x0000_s1037" type="#_x0000_t202" style="position:absolute;margin-left:120.95pt;margin-top:82.25pt;width:237.6pt;height:24.8pt;z-index:251692032;visibility:visible;mso-wrap-style:square;mso-width-percent:0;mso-wrap-distance-left:9pt;mso-wrap-distance-top:0;mso-wrap-distance-right:9pt;mso-wrap-distance-bottom:0;mso-position-horizontal:absolute;mso-position-horizontal-relative:text;mso-position-vertical:absolute;mso-position-vertical-relative:text;mso-width-percent:0;mso-width-relative:margin;v-text-anchor:top" o:gfxdata="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" fillcolor="white [3201]" strokeweight=".5pt">
+              <v:shape w14:anchorId="77E0E17C" id="Caixa de Texto 22" o:spid="_x0000_s1042" type="#_x0000_t202" style="position:absolute;margin-left:120.95pt;margin-top:82.25pt;width:237.6pt;height:24.8pt;z-index:251684864;visibility:visible;mso-wrap-style:square;mso-width-percent:0;mso-wrap-distance-left:9pt;mso-wrap-distance-top:0;mso-wrap-distance-right:9pt;mso-wrap-distance-bottom:0;mso-position-horizontal:absolute;mso-position-horizontal-relative:text;mso-position-vertical:absolute;mso-position-vertical-relative:text;mso-width-percent:0;mso-width-relative:margin;v-text-anchor:top" o:gfxdata="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" fillcolor="white [3201]" strokeweight=".5pt">
                 <v:textbox>
                   <w:txbxContent>
                     <w:p>
@@ -5342,7 +6380,7 @@
                     </pic:cNvPicPr>
                   </pic:nvPicPr>
                   <pic:blipFill>
-                    <a:blip r:embed="rId24" cstate="print">
+                    <a:blip r:embed="rId27" cstate="print">
                       <a:extLst>
                         <a:ext uri="{28A0092B-C50C-407E-A947-70E740481C1C}">
                           <a14:useLocalDpi xmlns:a14="http://schemas.microsoft.com/office/drawing/2010/main" val="0"/>
@@ -5467,7 +6505,7 @@
         <mc:AlternateContent>
           <mc:Choice Requires="wps">
             <w:drawing>
-              <wp:anchor distT="0" distB="0" distL="114300" distR="114300" simplePos="0" relativeHeight="251693056" behindDoc="0" locked="0" layoutInCell="1" allowOverlap="1" wp14:anchorId="3D086EC1" wp14:editId="296124AE">
+              <wp:anchor distT="0" distB="0" distL="114300" distR="114300" simplePos="0" relativeHeight="251685888" behindDoc="0" locked="0" layoutInCell="1" allowOverlap="1" wp14:anchorId="3D086EC1" wp14:editId="27D2E5B0">
                 <wp:simplePos x="0" y="0"/>
                 <wp:positionH relativeFrom="column">
                   <wp:posOffset>133985</wp:posOffset>
@@ -5529,7 +6567,7 @@
           </mc:Choice>
           <mc:Fallback>
             <w:pict>
-              <v:shape w14:anchorId="6C271CE7" id="Seta: para Cima 26" o:spid="_x0000_s1026" type="#_x0000_t68" style="position:absolute;margin-left:10.55pt;margin-top:70.05pt;width:11.8pt;height:22.9pt;z-index:251693056;visibility:visible;mso-wrap-style:square;mso-width-percent:0;mso-height-percent:0;mso-wrap-distance-left:9pt;mso-wrap-distance-top:0;mso-wrap-distance-right:9pt;mso-wrap-distance-bottom:0;mso-position-horizontal:absolute;mso-position-horizontal-relative:text;mso-position-vertical:absolute;mso-position-vertical-relative:text;mso-width-percent:0;mso-height-percent:0;mso-width-relative:margin;mso-height-relative:margin;v-text-anchor:middle" o:gfxdata="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" adj="5565" fillcolor="#4472c4 [3204]" strokecolor="#09101d [484]" strokeweight="1pt"/>
+              <v:shape w14:anchorId="78B844E7" id="Seta: para Cima 26" o:spid="_x0000_s1026" type="#_x0000_t68" style="position:absolute;margin-left:10.55pt;margin-top:70.05pt;width:11.8pt;height:22.9pt;z-index:251685888;visibility:visible;mso-wrap-style:square;mso-width-percent:0;mso-height-percent:0;mso-wrap-distance-left:9pt;mso-wrap-distance-top:0;mso-wrap-distance-right:9pt;mso-wrap-distance-bottom:0;mso-position-horizontal:absolute;mso-position-horizontal-relative:text;mso-position-vertical:absolute;mso-position-vertical-relative:text;mso-width-percent:0;mso-height-percent:0;mso-width-relative:margin;mso-height-relative:margin;v-text-anchor:middle" o:gfxdata="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" adj="5565" fillcolor="#4472c4 [3204]" strokecolor="#09101d [484]" strokeweight="1pt"/>
             </w:pict>
           </mc:Fallback>
         </mc:AlternateContent>
@@ -5556,7 +6594,7 @@
                     </pic:cNvPicPr>
                   </pic:nvPicPr>
                   <pic:blipFill>
-                    <a:blip r:embed="rId25" cstate="print">
+                    <a:blip r:embed="rId28" cstate="print">
                       <a:extLst>
                         <a:ext uri="{28A0092B-C50C-407E-A947-70E740481C1C}">
                           <a14:useLocalDpi xmlns:a14="http://schemas.microsoft.com/office/drawing/2010/main" val="0"/>
@@ -5592,15 +6630,20 @@
       <w:pPr>
         <w:pStyle w:val="NormalWeb"/>
       </w:pPr>
+    </w:p>
+    <w:p>
+      <w:pPr>
+        <w:pStyle w:val="NormalWeb"/>
+      </w:pPr>
       <w:r>
         <w:rPr>
           <w:noProof/>
         </w:rPr>
         <w:drawing>
-          <wp:inline distT="0" distB="0" distL="0" distR="0" wp14:anchorId="52AFF3D6" wp14:editId="483162DE">
+          <wp:inline distT="0" distB="0" distL="0" distR="0" wp14:anchorId="36BB43C6" wp14:editId="4923D37A">
             <wp:extent cx="3333680" cy="1417912"/>
             <wp:effectExtent l="0" t="0" r="635" b="0"/>
-            <wp:docPr id="1777929471" name="Imagem 1"/>
+            <wp:docPr id="1777929471" name="Imagem 1" descr="Uma imagem contendo Texto&#10;&#10;Descrição gerada automaticamente"/>
             <wp:cNvGraphicFramePr>
               <a:graphicFrameLocks xmlns:a="http://schemas.openxmlformats.org/drawingml/2006/main" noChangeAspect="1"/>
             </wp:cNvGraphicFramePr>
@@ -5608,11 +6651,11 @@
               <a:graphicData uri="http://schemas.openxmlformats.org/drawingml/2006/picture">
                 <pic:pic xmlns:pic="http://schemas.openxmlformats.org/drawingml/2006/picture">
                   <pic:nvPicPr>
-                    <pic:cNvPr id="1777929471" name=""/>
+                    <pic:cNvPr id="1777929471" name="Imagem 1" descr="Uma imagem contendo Texto&#10;&#10;Descrição gerada automaticamente"/>
                     <pic:cNvPicPr/>
                   </pic:nvPicPr>
                   <pic:blipFill>
-                    <a:blip r:embed="rId26"/>
+                    <a:blip r:embed="rId29"/>
                     <a:stretch>
                       <a:fillRect/>
                     </a:stretch>
@@ -5636,6 +6679,673 @@
     <w:p>
       <w:pPr>
         <w:pStyle w:val="NormalWeb"/>
+      </w:pPr>
+      <w:r>
+        <w:rPr>
+          <w:noProof/>
+          <w14:ligatures w14:val="standardContextual"/>
+        </w:rPr>
+        <mc:AlternateContent>
+          <mc:Choice Requires="am3d">
+            <w:drawing>
+              <wp:anchor distT="0" distB="0" distL="114300" distR="114300" simplePos="0" relativeHeight="251710464" behindDoc="0" locked="0" layoutInCell="1" allowOverlap="1" wp14:anchorId="43A2724A" wp14:editId="6CE3D1C0">
+                <wp:simplePos x="0" y="0"/>
+                <wp:positionH relativeFrom="margin">
+                  <wp:align>left</wp:align>
+                </wp:positionH>
+                <wp:positionV relativeFrom="paragraph">
+                  <wp:posOffset>27305</wp:posOffset>
+                </wp:positionV>
+                <wp:extent cx="5635625" cy="2051050"/>
+                <wp:effectExtent l="0" t="0" r="3175" b="6350"/>
+                <wp:wrapNone/>
+                <wp:docPr id="24822860" name="Agrupar 6"/>
+                <wp:cNvGraphicFramePr/>
+                <a:graphic xmlns:a="http://schemas.openxmlformats.org/drawingml/2006/main">
+                  <a:graphicData uri="http://schemas.microsoft.com/office/word/2010/wordprocessingGroup">
+                    <wpg:wgp>
+                      <wpg:cNvGrpSpPr/>
+                      <wpg:grpSpPr>
+                        <a:xfrm>
+                          <a:off x="0" y="0"/>
+                          <a:ext cx="5635625" cy="2051050"/>
+                          <a:chOff x="0" y="0"/>
+                          <a:chExt cx="5635625" cy="2051050"/>
+                        </a:xfrm>
+                      </wpg:grpSpPr>
+                      <wps:wsp>
+                        <wps:cNvPr id="1834139186" name="Caixa de Texto 1"/>
+                        <wps:cNvSpPr txBox="1"/>
+                        <wps:spPr>
+                          <a:xfrm>
+                            <a:off x="0" y="1682750"/>
+                            <a:ext cx="1885950" cy="349250"/>
+                          </a:xfrm>
+                          <a:prstGeom prst="rect">
+                            <a:avLst/>
+                          </a:prstGeom>
+                          <a:noFill/>
+                          <a:ln w="6350">
+                            <a:noFill/>
+                          </a:ln>
+                        </wps:spPr>
+                        <wps:txbx>
+                          <w:txbxContent>
+                            <w:p>
+                              <w:pPr>
+                                <w:rPr>
+                                  <w:b/>
+                                  <w:bCs/>
+                                  <w:sz w:val="28"/>
+                                  <w:szCs w:val="28"/>
+                                </w:rPr>
+                              </w:pPr>
+                              <w:r>
+                                <w:rPr>
+                                  <w:b/>
+                                  <w:bCs/>
+                                  <w:sz w:val="28"/>
+                                  <w:szCs w:val="28"/>
+                                </w:rPr>
+                                <w:t xml:space="preserve">Higienização das mãos       </w:t>
+                              </w:r>
+                            </w:p>
+                            <w:p>
+                              <w:pPr>
+                                <w:rPr>
+                                  <w:b/>
+                                  <w:bCs/>
+                                  <w:sz w:val="28"/>
+                                  <w:szCs w:val="28"/>
+                                </w:rPr>
+                              </w:pPr>
+                            </w:p>
+                          </w:txbxContent>
+                        </wps:txbx>
+                        <wps:bodyPr rot="0" spcFirstLastPara="0" vertOverflow="overflow" horzOverflow="overflow" vert="horz" wrap="square" lIns="91440" tIns="45720" rIns="91440" bIns="45720" numCol="1" spcCol="0" rtlCol="0" fromWordArt="0" anchor="t" anchorCtr="0" forceAA="0" compatLnSpc="1">
+                          <a:prstTxWarp prst="textNoShape">
+                            <a:avLst/>
+                          </a:prstTxWarp>
+                          <a:noAutofit/>
+                        </wps:bodyPr>
+                      </wps:wsp>
+                      <wps:wsp>
+                        <wps:cNvPr id="1236062640" name="Caixa de Texto 2"/>
+                        <wps:cNvSpPr txBox="1"/>
+                        <wps:spPr>
+                          <a:xfrm>
+                            <a:off x="2794000" y="1708150"/>
+                            <a:ext cx="749935" cy="342900"/>
+                          </a:xfrm>
+                          <a:prstGeom prst="rect">
+                            <a:avLst/>
+                          </a:prstGeom>
+                          <a:noFill/>
+                          <a:ln w="6350">
+                            <a:noFill/>
+                          </a:ln>
+                        </wps:spPr>
+                        <wps:txbx>
+                          <w:txbxContent>
+                            <w:p>
+                              <w:pPr>
+                                <w:spacing w:after="0" w:line="240" w:lineRule="auto"/>
+                                <w:jc w:val="center"/>
+                                <w:rPr>
+                                  <w:b/>
+                                  <w:bCs/>
+                                  <w:sz w:val="28"/>
+                                  <w:szCs w:val="28"/>
+                                </w:rPr>
+                              </w:pPr>
+                              <w:r>
+                                <w:rPr>
+                                  <w:b/>
+                                  <w:bCs/>
+                                  <w:sz w:val="28"/>
+                                  <w:szCs w:val="28"/>
+                                </w:rPr>
+                                <w:t>Avental</w:t>
+                              </w:r>
+                            </w:p>
+                          </w:txbxContent>
+                        </wps:txbx>
+                        <wps:bodyPr rot="0" spcFirstLastPara="0" vertOverflow="overflow" horzOverflow="overflow" vert="horz" wrap="none" lIns="91440" tIns="45720" rIns="91440" bIns="45720" numCol="1" spcCol="0" rtlCol="0" fromWordArt="0" anchor="t" anchorCtr="0" forceAA="0" compatLnSpc="1">
+                          <a:prstTxWarp prst="textNoShape">
+                            <a:avLst/>
+                          </a:prstTxWarp>
+                          <a:noAutofit/>
+                        </wps:bodyPr>
+                      </wps:wsp>
+                      <wps:wsp>
+                        <wps:cNvPr id="1029553088" name="Caixa de Texto 2"/>
+                        <wps:cNvSpPr txBox="1"/>
+                        <wps:spPr>
+                          <a:xfrm>
+                            <a:off x="5035550" y="1657350"/>
+                            <a:ext cx="600075" cy="336550"/>
+                          </a:xfrm>
+                          <a:prstGeom prst="rect">
+                            <a:avLst/>
+                          </a:prstGeom>
+                          <a:noFill/>
+                          <a:ln w="6350">
+                            <a:noFill/>
+                          </a:ln>
+                        </wps:spPr>
+                        <wps:txbx>
+                          <w:txbxContent>
+                            <w:p>
+                              <w:pPr>
+                                <w:spacing w:after="0"/>
+                                <w:jc w:val="center"/>
+                                <w:rPr>
+                                  <w:b/>
+                                  <w:bCs/>
+                                  <w:sz w:val="28"/>
+                                  <w:szCs w:val="28"/>
+                                </w:rPr>
+                              </w:pPr>
+                              <w:r>
+                                <w:rPr>
+                                  <w:b/>
+                                  <w:bCs/>
+                                  <w:sz w:val="28"/>
+                                  <w:szCs w:val="28"/>
+                                </w:rPr>
+                                <w:t>Luvas</w:t>
+                              </w:r>
+                            </w:p>
+                          </w:txbxContent>
+                        </wps:txbx>
+                        <wps:bodyPr rot="0" spcFirstLastPara="0" vertOverflow="overflow" horzOverflow="overflow" vert="horz" wrap="none" lIns="91440" tIns="45720" rIns="91440" bIns="45720" numCol="1" spcCol="0" rtlCol="0" fromWordArt="0" anchor="t" anchorCtr="0" forceAA="0" compatLnSpc="1">
+                          <a:prstTxWarp prst="textNoShape">
+                            <a:avLst/>
+                          </a:prstTxWarp>
+                          <a:noAutofit/>
+                        </wps:bodyPr>
+                      </wps:wsp>
+                      <wpg:graphicFrame>
+                        <wpg:cNvPr id="957192264" name="Modelo 3D 1"/>
+                        <wpg:cNvFrPr/>
+                        <wpg:xfrm>
+                          <a:off x="152400" y="0"/>
+                          <a:ext cx="5372100" cy="1898650"/>
+                        </wpg:xfrm>
+                        <a:graphic>
+                          <a:graphicData uri="http://schemas.microsoft.com/office/drawing/2017/model3d">
+                            <am3d:model3d r:embed="rId30">
+                              <am3d:spPr>
+                                <a:xfrm>
+                                  <a:off x="0" y="0"/>
+                                  <a:ext cx="5372100" cy="1898650"/>
+                                </a:xfrm>
+                                <a:prstGeom prst="rect">
+                                  <a:avLst/>
+                                </a:prstGeom>
+                                <a:effectLst>
+                                  <a:outerShdw blurRad="50800" dist="50800" dir="5400000" sx="102000" sy="102000" algn="ctr" rotWithShape="0">
+                                    <a:srgbClr val="000000"/>
+                                  </a:outerShdw>
+                                </a:effectLst>
+                              </am3d:spPr>
+                              <am3d:camera>
+                                <am3d:pos x="0" y="0" z="48878620"/>
+                                <am3d:up dx="0" dy="36000000" dz="0"/>
+                                <am3d:lookAt x="0" y="0" z="0"/>
+                                <am3d:perspective fov="2700000"/>
+                              </am3d:camera>
+                              <am3d:trans>
+                                <am3d:meterPerModelUnit n="1495318" d="1000000"/>
+                                <am3d:preTrans dx="4002209" dy="-11842859" dz="-16149446"/>
+                                <am3d:scale>
+                                  <am3d:sx n="1000000" d="1000000"/>
+                                  <am3d:sy n="1000000" d="1000000"/>
+                                  <am3d:sz n="1000000" d="1000000"/>
+                                </am3d:scale>
+                                <am3d:rot/>
+                                <am3d:postTrans dx="0" dy="0" dz="0"/>
+                              </am3d:trans>
+                              <am3d:raster rName="Office3DRenderer" rVer="16.0.8326">
+                                <am3d:blip r:embed="rId31"/>
+                              </am3d:raster>
+                              <am3d:objViewport viewportSz="6042478"/>
+                              <am3d:ambientLight>
+                                <am3d:clr>
+                                  <a:scrgbClr r="50000" g="50000" b="50000"/>
+                                </am3d:clr>
+                                <am3d:illuminance n="500000" d="1000000"/>
+                              </am3d:ambientLight>
+                              <am3d:ptLight rad="0">
+                                <am3d:clr>
+                                  <a:scrgbClr r="100000" g="75000" b="50000"/>
+                                </am3d:clr>
+                                <am3d:intensity n="9765625" d="1000000"/>
+                                <am3d:pos x="21959998" y="70920001" z="16344003"/>
+                              </am3d:ptLight>
+                              <am3d:ptLight rad="0">
+                                <am3d:clr>
+                                  <a:scrgbClr r="40000" g="60000" b="95000"/>
+                                </am3d:clr>
+                                <am3d:intensity n="12250000" d="1000000"/>
+                                <am3d:pos x="-37964106" y="51130435" z="57631972"/>
+                              </am3d:ptLight>
+                              <am3d:ptLight rad="0">
+                                <am3d:clr>
+                                  <a:scrgbClr r="86837" g="72700" b="100000"/>
+                                </am3d:clr>
+                                <am3d:intensity n="3125000" d="1000000"/>
+                                <am3d:pos x="-37739122" y="58056624" z="-34769649"/>
+                              </am3d:ptLight>
+                            </am3d:model3d>
+                          </a:graphicData>
+                        </a:graphic>
+                      </wpg:graphicFrame>
+                    </wpg:wgp>
+                  </a:graphicData>
+                </a:graphic>
+                <wp14:sizeRelH relativeFrom="margin">
+                  <wp14:pctWidth>0</wp14:pctWidth>
+                </wp14:sizeRelH>
+                <wp14:sizeRelV relativeFrom="margin">
+                  <wp14:pctHeight>0</wp14:pctHeight>
+                </wp14:sizeRelV>
+              </wp:anchor>
+            </w:drawing>
+          </mc:Choice>
+          <mc:Choice Requires="wpg">
+            <w:drawing>
+              <wp:anchor distT="0" distB="0" distL="114300" distR="114300" simplePos="0" relativeHeight="251710464" behindDoc="0" locked="0" layoutInCell="1" allowOverlap="1" wp14:anchorId="43A2724A" wp14:editId="6CE3D1C0">
+                <wp:simplePos x="0" y="0"/>
+                <wp:positionH relativeFrom="margin">
+                  <wp:align>left</wp:align>
+                </wp:positionH>
+                <wp:positionV relativeFrom="paragraph">
+                  <wp:posOffset>27305</wp:posOffset>
+                </wp:positionV>
+                <wp:extent cx="5635625" cy="2051050"/>
+                <wp:effectExtent l="0" t="0" r="3175" b="6350"/>
+                <wp:wrapNone/>
+                <wp:docPr id="24822860" name="Agrupar 6"/>
+                <wp:cNvGraphicFramePr/>
+                <a:graphic xmlns:a="http://schemas.openxmlformats.org/drawingml/2006/main">
+                  <a:graphicData uri="http://schemas.microsoft.com/office/word/2010/wordprocessingGroup">
+                    <wpg:wgp>
+                      <wpg:cNvGrpSpPr/>
+                      <wpg:grpSpPr>
+                        <a:xfrm>
+                          <a:off x="0" y="0"/>
+                          <a:ext cx="5635625" cy="2051050"/>
+                          <a:chOff x="0" y="0"/>
+                          <a:chExt cx="5635625" cy="2051050"/>
+                        </a:xfrm>
+                      </wpg:grpSpPr>
+                      <wps:wsp>
+                        <wps:cNvPr id="1834139186" name="Caixa de Texto 1"/>
+                        <wps:cNvSpPr txBox="1"/>
+                        <wps:spPr>
+                          <a:xfrm>
+                            <a:off x="0" y="1682750"/>
+                            <a:ext cx="1885950" cy="349250"/>
+                          </a:xfrm>
+                          <a:prstGeom prst="rect">
+                            <a:avLst/>
+                          </a:prstGeom>
+                          <a:noFill/>
+                          <a:ln w="6350">
+                            <a:noFill/>
+                          </a:ln>
+                        </wps:spPr>
+                        <wps:txbx>
+                          <w:txbxContent>
+                            <w:p>
+                              <w:pPr>
+                                <w:rPr>
+                                  <w:b/>
+                                  <w:bCs/>
+                                  <w:sz w:val="28"/>
+                                  <w:szCs w:val="28"/>
+                                </w:rPr>
+                              </w:pPr>
+                              <w:r>
+                                <w:rPr>
+                                  <w:b/>
+                                  <w:bCs/>
+                                  <w:sz w:val="28"/>
+                                  <w:szCs w:val="28"/>
+                                </w:rPr>
+                                <w:t xml:space="preserve">Higienização das mãos       </w:t>
+                              </w:r>
+                            </w:p>
+                            <w:p>
+                              <w:pPr>
+                                <w:rPr>
+                                  <w:b/>
+                                  <w:bCs/>
+                                  <w:sz w:val="28"/>
+                                  <w:szCs w:val="28"/>
+                                </w:rPr>
+                              </w:pPr>
+                            </w:p>
+                          </w:txbxContent>
+                        </wps:txbx>
+                        <wps:bodyPr rot="0" spcFirstLastPara="0" vertOverflow="overflow" horzOverflow="overflow" vert="horz" wrap="square" lIns="91440" tIns="45720" rIns="91440" bIns="45720" numCol="1" spcCol="0" rtlCol="0" fromWordArt="0" anchor="t" anchorCtr="0" forceAA="0" compatLnSpc="1">
+                          <a:prstTxWarp prst="textNoShape">
+                            <a:avLst/>
+                          </a:prstTxWarp>
+                          <a:noAutofit/>
+                        </wps:bodyPr>
+                      </wps:wsp>
+                      <wps:wsp>
+                        <wps:cNvPr id="1236062640" name="Caixa de Texto 2"/>
+                        <wps:cNvSpPr txBox="1"/>
+                        <wps:spPr>
+                          <a:xfrm>
+                            <a:off x="2794000" y="1708150"/>
+                            <a:ext cx="749935" cy="342900"/>
+                          </a:xfrm>
+                          <a:prstGeom prst="rect">
+                            <a:avLst/>
+                          </a:prstGeom>
+                          <a:noFill/>
+                          <a:ln w="6350">
+                            <a:noFill/>
+                          </a:ln>
+                        </wps:spPr>
+                        <wps:txbx>
+                          <w:txbxContent>
+                            <w:p>
+                              <w:pPr>
+                                <w:spacing w:after="0" w:line="240" w:lineRule="auto"/>
+                                <w:jc w:val="center"/>
+                                <w:rPr>
+                                  <w:b/>
+                                  <w:bCs/>
+                                  <w:sz w:val="28"/>
+                                  <w:szCs w:val="28"/>
+                                </w:rPr>
+                              </w:pPr>
+                              <w:r>
+                                <w:rPr>
+                                  <w:b/>
+                                  <w:bCs/>
+                                  <w:sz w:val="28"/>
+                                  <w:szCs w:val="28"/>
+                                </w:rPr>
+                                <w:t>Avental</w:t>
+                              </w:r>
+                            </w:p>
+                          </w:txbxContent>
+                        </wps:txbx>
+                        <wps:bodyPr rot="0" spcFirstLastPara="0" vertOverflow="overflow" horzOverflow="overflow" vert="horz" wrap="none" lIns="91440" tIns="45720" rIns="91440" bIns="45720" numCol="1" spcCol="0" rtlCol="0" fromWordArt="0" anchor="t" anchorCtr="0" forceAA="0" compatLnSpc="1">
+                          <a:prstTxWarp prst="textNoShape">
+                            <a:avLst/>
+                          </a:prstTxWarp>
+                          <a:noAutofit/>
+                        </wps:bodyPr>
+                      </wps:wsp>
+                      <wps:wsp>
+                        <wps:cNvPr id="1029553088" name="Caixa de Texto 2"/>
+                        <wps:cNvSpPr txBox="1"/>
+                        <wps:spPr>
+                          <a:xfrm>
+                            <a:off x="5035550" y="1657350"/>
+                            <a:ext cx="600075" cy="336550"/>
+                          </a:xfrm>
+                          <a:prstGeom prst="rect">
+                            <a:avLst/>
+                          </a:prstGeom>
+                          <a:noFill/>
+                          <a:ln w="6350">
+                            <a:noFill/>
+                          </a:ln>
+                        </wps:spPr>
+                        <wps:txbx>
+                          <w:txbxContent>
+                            <w:p>
+                              <w:pPr>
+                                <w:spacing w:after="0"/>
+                                <w:jc w:val="center"/>
+                                <w:rPr>
+                                  <w:b/>
+                                  <w:bCs/>
+                                  <w:sz w:val="28"/>
+                                  <w:szCs w:val="28"/>
+                                </w:rPr>
+                              </w:pPr>
+                              <w:r>
+                                <w:rPr>
+                                  <w:b/>
+                                  <w:bCs/>
+                                  <w:sz w:val="28"/>
+                                  <w:szCs w:val="28"/>
+                                </w:rPr>
+                                <w:t>Luvas</w:t>
+                              </w:r>
+                            </w:p>
+                          </w:txbxContent>
+                        </wps:txbx>
+                        <wps:bodyPr rot="0" spcFirstLastPara="0" vertOverflow="overflow" horzOverflow="overflow" vert="horz" wrap="none" lIns="91440" tIns="45720" rIns="91440" bIns="45720" numCol="1" spcCol="0" rtlCol="0" fromWordArt="0" anchor="t" anchorCtr="0" forceAA="0" compatLnSpc="1">
+                          <a:prstTxWarp prst="textNoShape">
+                            <a:avLst/>
+                          </a:prstTxWarp>
+                          <a:noAutofit/>
+                        </wps:bodyPr>
+                      </wps:wsp>
+                      <wpg:graphicFrame>
+                        <wpg:cNvPr id="957192264" name="Modelo 3D 1"/>
+                        <wpg:cNvFrPr/>
+                        <wpg:xfrm>
+                          <a:off x="152400" y="0"/>
+                          <a:ext cx="5372100" cy="1898650"/>
+                        </wpg:xfrm>
+                        <a:graphic>
+                          <a:graphicData uri="http://schemas.microsoft.com/office/drawing/2017/model3d">
+                            <am3d:model3d r:embed="rId30">
+                              <am3d:spPr>
+                                <a:xfrm>
+                                  <a:off x="0" y="0"/>
+                                  <a:ext cx="5372100" cy="1898650"/>
+                                </a:xfrm>
+                                <a:prstGeom prst="rect">
+                                  <a:avLst/>
+                                </a:prstGeom>
+                                <a:effectLst>
+                                  <a:outerShdw blurRad="50800" dist="50800" dir="5400000" sx="102000" sy="102000" algn="ctr" rotWithShape="0">
+                                    <a:srgbClr val="000000"/>
+                                  </a:outerShdw>
+                                </a:effectLst>
+                              </am3d:spPr>
+                              <am3d:camera>
+                                <am3d:pos x="0" y="0" z="48878620"/>
+                                <am3d:up dx="0" dy="36000000" dz="0"/>
+                                <am3d:lookAt x="0" y="0" z="0"/>
+                                <am3d:perspective fov="2700000"/>
+                              </am3d:camera>
+                              <am3d:trans>
+                                <am3d:meterPerModelUnit n="1495318" d="1000000"/>
+                                <am3d:preTrans dx="4002209" dy="-11842859" dz="-16149446"/>
+                                <am3d:scale>
+                                  <am3d:sx n="1000000" d="1000000"/>
+                                  <am3d:sy n="1000000" d="1000000"/>
+                                  <am3d:sz n="1000000" d="1000000"/>
+                                </am3d:scale>
+                                <am3d:rot/>
+                                <am3d:postTrans dx="0" dy="0" dz="0"/>
+                              </am3d:trans>
+                              <am3d:raster rName="Office3DRenderer" rVer="16.0.8326">
+                                <am3d:blip r:embed="rId31"/>
+                              </am3d:raster>
+                              <am3d:objViewport viewportSz="6042478"/>
+                              <am3d:ambientLight>
+                                <am3d:clr>
+                                  <a:scrgbClr r="50000" g="50000" b="50000"/>
+                                </am3d:clr>
+                                <am3d:illuminance n="500000" d="1000000"/>
+                              </am3d:ambientLight>
+                              <am3d:ptLight rad="0">
+                                <am3d:clr>
+                                  <a:scrgbClr r="100000" g="75000" b="50000"/>
+                                </am3d:clr>
+                                <am3d:intensity n="9765625" d="1000000"/>
+                                <am3d:pos x="21959998" y="70920001" z="16344003"/>
+                              </am3d:ptLight>
+                              <am3d:ptLight rad="0">
+                                <am3d:clr>
+                                  <a:scrgbClr r="40000" g="60000" b="95000"/>
+                                </am3d:clr>
+                                <am3d:intensity n="12250000" d="1000000"/>
+                                <am3d:pos x="-37964106" y="51130435" z="57631972"/>
+                              </am3d:ptLight>
+                              <am3d:ptLight rad="0">
+                                <am3d:clr>
+                                  <a:scrgbClr r="86837" g="72700" b="100000"/>
+                                </am3d:clr>
+                                <am3d:intensity n="3125000" d="1000000"/>
+                                <am3d:pos x="-37739122" y="58056624" z="-34769649"/>
+                              </am3d:ptLight>
+                            </am3d:model3d>
+                          </a:graphicData>
+                        </a:graphic>
+                      </wpg:graphicFrame>
+                    </wpg:wgp>
+                  </a:graphicData>
+                </a:graphic>
+                <wp14:sizeRelH relativeFrom="margin">
+                  <wp14:pctWidth>0</wp14:pctWidth>
+                </wp14:sizeRelH>
+                <wp14:sizeRelV relativeFrom="margin">
+                  <wp14:pctHeight>0</wp14:pctHeight>
+                </wp14:sizeRelV>
+              </wp:anchor>
+            </w:drawing>
+          </mc:Choice>
+          <mc:Fallback>
+            <w:pict>
+              <v:group w14:anchorId="43A2724A" id="Agrupar 6" o:spid="_x0000_s1043" style="position:absolute;margin-left:0;margin-top:2.15pt;width:443.75pt;height:161.5pt;z-index:251710464;mso-position-horizontal:left;mso-position-horizontal-relative:margin;mso-width-relative:margin;mso-height-relative:margin" coordsize="56356,20510">
+                <v:shape id="_x0000_s1044" type="#_x0000_t202" style="position:absolute;top:16827;width:18859;height:3493;visibility:visible;mso-wrap-style:square;v-text-anchor:top" o:gfxdata="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" filled="f" stroked="f" strokeweight=".5pt">
+                  <v:textbox>
+                    <w:txbxContent>
+                      <w:p>
+                        <w:pPr>
+                          <w:rPr>
+                            <w:b/>
+                            <w:bCs/>
+                            <w:sz w:val="28"/>
+                            <w:szCs w:val="28"/>
+                          </w:rPr>
+                        </w:pPr>
+                        <w:r>
+                          <w:rPr>
+                            <w:b/>
+                            <w:bCs/>
+                            <w:sz w:val="28"/>
+                            <w:szCs w:val="28"/>
+                          </w:rPr>
+                          <w:t xml:space="preserve">Higienização das mãos       </w:t>
+                        </w:r>
+                      </w:p>
+                      <w:p>
+                        <w:pPr>
+                          <w:rPr>
+                            <w:b/>
+                            <w:bCs/>
+                            <w:sz w:val="28"/>
+                            <w:szCs w:val="28"/>
+                          </w:rPr>
+                        </w:pPr>
+                      </w:p>
+                    </w:txbxContent>
+                  </v:textbox>
+                </v:shape>
+                <v:shape id="_x0000_s1045" type="#_x0000_t202" style="position:absolute;left:27940;top:17081;width:7499;height:3429;visibility:visible;mso-wrap-style:none;v-text-anchor:top" o:gfxdata="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" filled="f" stroked="f" strokeweight=".5pt">
+                  <v:textbox>
+                    <w:txbxContent>
+                      <w:p>
+                        <w:pPr>
+                          <w:spacing w:after="0" w:line="240" w:lineRule="auto"/>
+                          <w:jc w:val="center"/>
+                          <w:rPr>
+                            <w:b/>
+                            <w:bCs/>
+                            <w:sz w:val="28"/>
+                            <w:szCs w:val="28"/>
+                          </w:rPr>
+                        </w:pPr>
+                        <w:r>
+                          <w:rPr>
+                            <w:b/>
+                            <w:bCs/>
+                            <w:sz w:val="28"/>
+                            <w:szCs w:val="28"/>
+                          </w:rPr>
+                          <w:t>Avental</w:t>
+                        </w:r>
+                      </w:p>
+                    </w:txbxContent>
+                  </v:textbox>
+                </v:shape>
+                <v:shape id="_x0000_s1046" type="#_x0000_t202" style="position:absolute;left:50355;top:16573;width:6001;height:3366;visibility:visible;mso-wrap-style:none;v-text-anchor:top" o:gfxdata="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" filled="f" stroked="f" strokeweight=".5pt">
+                  <v:textbox>
+                    <w:txbxContent>
+                      <w:p>
+                        <w:pPr>
+                          <w:spacing w:after="0"/>
+                          <w:jc w:val="center"/>
+                          <w:rPr>
+                            <w:b/>
+                            <w:bCs/>
+                            <w:sz w:val="28"/>
+                            <w:szCs w:val="28"/>
+                          </w:rPr>
+                        </w:pPr>
+                        <w:r>
+                          <w:rPr>
+                            <w:b/>
+                            <w:bCs/>
+                            <w:sz w:val="28"/>
+                            <w:szCs w:val="28"/>
+                          </w:rPr>
+                          <w:t>Luvas</w:t>
+                        </w:r>
+                      </w:p>
+                    </w:txbxContent>
+                  </v:textbox>
+                </v:shape>
+                <v:shape id="Modelo 3D 1" o:spid="_x0000_s1047" type="#_x0000_t75" style="position:absolute;left:548;top:1828;width:55535;height:16338;visibility:visible" o:gfxdata="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">
+                  <v:imagedata r:id="rId32" o:title=""/>
+                  <o:lock v:ext="edit" aspectratio="f"/>
+                </v:shape>
+                <w10:wrap anchorx="margin"/>
+              </v:group>
+            </w:pict>
+          </mc:Fallback>
+        </mc:AlternateContent>
+      </w:r>
+    </w:p>
+    <w:p>
+      <w:pPr>
+        <w:pStyle w:val="NormalWeb"/>
+      </w:pPr>
+    </w:p>
+    <w:p>
+      <w:pPr>
+        <w:pStyle w:val="NormalWeb"/>
+      </w:pPr>
+    </w:p>
+    <w:p>
+      <w:pPr>
+        <w:pStyle w:val="NormalWeb"/>
+      </w:pPr>
+    </w:p>
+    <w:p>
+      <w:pPr>
+        <w:pStyle w:val="NormalWeb"/>
+      </w:pPr>
+    </w:p>
+    <w:p>
+      <w:pPr>
+        <w:pStyle w:val="NormalWeb"/>
         <w:rPr>
           <w:b/>
           <w:bCs/>
@@ -5723,7 +7433,7 @@
         <mc:AlternateContent>
           <mc:Choice Requires="wps">
             <w:drawing>
-              <wp:anchor distT="0" distB="0" distL="114300" distR="114300" simplePos="0" relativeHeight="251697152" behindDoc="0" locked="0" layoutInCell="1" allowOverlap="1" wp14:anchorId="3CFF6513" wp14:editId="0E39DB67">
+              <wp:anchor distT="0" distB="0" distL="114300" distR="114300" simplePos="0" relativeHeight="251689984" behindDoc="0" locked="0" layoutInCell="1" allowOverlap="1" wp14:anchorId="3CFF6513" wp14:editId="65235185">
                 <wp:simplePos x="0" y="0"/>
                 <wp:positionH relativeFrom="column">
                   <wp:posOffset>1052195</wp:posOffset>
@@ -5782,7 +7492,7 @@
           </mc:Choice>
           <mc:Fallback>
             <w:pict>
-              <v:shape w14:anchorId="4574800D" id="Seta: para Cima 31" o:spid="_x0000_s1026" type="#_x0000_t68" style="position:absolute;margin-left:82.85pt;margin-top:143.85pt;width:13.7pt;height:13.6pt;z-index:251697152;visibility:visible;mso-wrap-style:square;mso-width-percent:0;mso-wrap-distance-left:9pt;mso-wrap-distance-top:0;mso-wrap-distance-right:9pt;mso-wrap-distance-bottom:0;mso-position-horizontal:absolute;mso-position-horizontal-relative:text;mso-position-vertical:absolute;mso-position-vertical-relative:text;mso-width-percent:0;mso-width-relative:margin;v-text-anchor:middle" o:gfxdata="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" adj="10800" fillcolor="#4472c4 [3204]" strokecolor="#09101d [484]" strokeweight="1pt"/>
+              <v:shape w14:anchorId="4DDDF03B" id="Seta: para Cima 31" o:spid="_x0000_s1026" type="#_x0000_t68" style="position:absolute;margin-left:82.85pt;margin-top:143.85pt;width:13.7pt;height:13.6pt;z-index:251689984;visibility:visible;mso-wrap-style:square;mso-width-percent:0;mso-wrap-distance-left:9pt;mso-wrap-distance-top:0;mso-wrap-distance-right:9pt;mso-wrap-distance-bottom:0;mso-position-horizontal:absolute;mso-position-horizontal-relative:text;mso-position-vertical:absolute;mso-position-vertical-relative:text;mso-width-percent:0;mso-width-relative:margin;v-text-anchor:middle" o:gfxdata="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" adj="10800" fillcolor="#4472c4 [3204]" strokecolor="#09101d [484]" strokeweight="1pt"/>
             </w:pict>
           </mc:Fallback>
         </mc:AlternateContent>
@@ -5795,7 +7505,7 @@
         <mc:AlternateContent>
           <mc:Choice Requires="wps">
             <w:drawing>
-              <wp:anchor distT="0" distB="0" distL="114300" distR="114300" simplePos="0" relativeHeight="251696128" behindDoc="0" locked="0" layoutInCell="1" allowOverlap="1" wp14:anchorId="5C6DF122" wp14:editId="7D7CF71B">
+              <wp:anchor distT="0" distB="0" distL="114300" distR="114300" simplePos="0" relativeHeight="251688960" behindDoc="0" locked="0" layoutInCell="1" allowOverlap="1" wp14:anchorId="5C6DF122" wp14:editId="00DE244D">
                 <wp:simplePos x="0" y="0"/>
                 <wp:positionH relativeFrom="column">
                   <wp:posOffset>676275</wp:posOffset>
@@ -5857,7 +7567,7 @@
           </mc:Choice>
           <mc:Fallback>
             <w:pict>
-              <v:shape w14:anchorId="2DBB27A5" id="Seta: para Baixo 30" o:spid="_x0000_s1026" type="#_x0000_t67" style="position:absolute;margin-left:53.25pt;margin-top:119.95pt;width:13.7pt;height:17.8pt;z-index:251696128;visibility:visible;mso-wrap-style:square;mso-width-percent:0;mso-height-percent:0;mso-wrap-distance-left:9pt;mso-wrap-distance-top:0;mso-wrap-distance-right:9pt;mso-wrap-distance-bottom:0;mso-position-horizontal:absolute;mso-position-horizontal-relative:text;mso-position-vertical:absolute;mso-position-vertical-relative:text;mso-width-percent:0;mso-height-percent:0;mso-width-relative:margin;mso-height-relative:margin;v-text-anchor:middle" o:gfxdata="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" adj="13288" fillcolor="#4472c4 [3204]" strokecolor="#09101d [484]" strokeweight="1pt"/>
+              <v:shape w14:anchorId="5B712A64" id="Seta: para Baixo 30" o:spid="_x0000_s1026" type="#_x0000_t67" style="position:absolute;margin-left:53.25pt;margin-top:119.95pt;width:13.7pt;height:17.8pt;z-index:251688960;visibility:visible;mso-wrap-style:square;mso-width-percent:0;mso-height-percent:0;mso-wrap-distance-left:9pt;mso-wrap-distance-top:0;mso-wrap-distance-right:9pt;mso-wrap-distance-bottom:0;mso-position-horizontal:absolute;mso-position-horizontal-relative:text;mso-position-vertical:absolute;mso-position-vertical-relative:text;mso-width-percent:0;mso-height-percent:0;mso-width-relative:margin;mso-height-relative:margin;v-text-anchor:middle" o:gfxdata="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" adj="13288" fillcolor="#4472c4 [3204]" strokecolor="#09101d [484]" strokeweight="1pt"/>
             </w:pict>
           </mc:Fallback>
         </mc:AlternateContent>
@@ -5870,7 +7580,7 @@
         <mc:AlternateContent>
           <mc:Choice Requires="wps">
             <w:drawing>
-              <wp:anchor distT="0" distB="0" distL="114300" distR="114300" simplePos="0" relativeHeight="251695104" behindDoc="0" locked="0" layoutInCell="1" allowOverlap="1" wp14:anchorId="06ACF349" wp14:editId="6EAFA3F7">
+              <wp:anchor distT="0" distB="0" distL="114300" distR="114300" simplePos="0" relativeHeight="251687936" behindDoc="0" locked="0" layoutInCell="1" allowOverlap="1" wp14:anchorId="06ACF349" wp14:editId="1A6DC9A9">
                 <wp:simplePos x="0" y="0"/>
                 <wp:positionH relativeFrom="column">
                   <wp:posOffset>2110105</wp:posOffset>
@@ -5927,7 +7637,7 @@
           </mc:Choice>
           <mc:Fallback>
             <w:pict>
-              <v:shape w14:anchorId="06ACF349" id="Caixa de Texto 29" o:spid="_x0000_s1038" type="#_x0000_t202" style="position:absolute;margin-left:166.15pt;margin-top:53.15pt;width:148pt;height:22pt;z-index:251695104;visibility:visible;mso-wrap-style:square;mso-wrap-distance-left:9pt;mso-wrap-distance-top:0;mso-wrap-distance-right:9pt;mso-wrap-distance-bottom:0;mso-position-horizontal:absolute;mso-position-horizontal-relative:text;mso-position-vertical:absolute;mso-position-vertical-relative:text;v-text-anchor:top" o:gfxdata="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" fillcolor="white [3201]" strokeweight=".5pt">
+              <v:shape w14:anchorId="06ACF349" id="Caixa de Texto 29" o:spid="_x0000_s1048" type="#_x0000_t202" style="position:absolute;margin-left:166.15pt;margin-top:53.15pt;width:148pt;height:22pt;z-index:251687936;visibility:visible;mso-wrap-style:square;mso-wrap-distance-left:9pt;mso-wrap-distance-top:0;mso-wrap-distance-right:9pt;mso-wrap-distance-bottom:0;mso-position-horizontal:absolute;mso-position-horizontal-relative:text;mso-position-vertical:absolute;mso-position-vertical-relative:text;v-text-anchor:top" o:gfxdata="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" fillcolor="white [3201]" strokeweight=".5pt">
                 <v:textbox>
                   <w:txbxContent>
                     <w:p>
@@ -5950,7 +7660,7 @@
         <mc:AlternateContent>
           <mc:Choice Requires="wps">
             <w:drawing>
-              <wp:anchor distT="0" distB="0" distL="114300" distR="114300" simplePos="0" relativeHeight="251694080" behindDoc="0" locked="0" layoutInCell="1" allowOverlap="1" wp14:anchorId="47659150" wp14:editId="0F71D7F1">
+              <wp:anchor distT="0" distB="0" distL="114300" distR="114300" simplePos="0" relativeHeight="251686912" behindDoc="0" locked="0" layoutInCell="1" allowOverlap="1" wp14:anchorId="47659150" wp14:editId="60C25618">
                 <wp:simplePos x="0" y="0"/>
                 <wp:positionH relativeFrom="column">
                   <wp:posOffset>1581785</wp:posOffset>
@@ -6012,7 +7722,7 @@
           </mc:Choice>
           <mc:Fallback>
             <w:pict>
-              <v:shape w14:anchorId="66F4B3DD" id="Seta: para a Direita 28" o:spid="_x0000_s1026" type="#_x0000_t13" style="position:absolute;margin-left:124.55pt;margin-top:59.85pt;width:36.4pt;height:16.5pt;z-index:251694080;visibility:visible;mso-wrap-style:square;mso-width-percent:0;mso-height-percent:0;mso-wrap-distance-left:9pt;mso-wrap-distance-top:0;mso-wrap-distance-right:9pt;mso-wrap-distance-bottom:0;mso-position-horizontal:absolute;mso-position-horizontal-relative:text;mso-position-vertical:absolute;mso-position-vertical-relative:text;mso-width-percent:0;mso-height-percent:0;mso-width-relative:margin;mso-height-relative:margin;v-text-anchor:middle" o:gfxdata="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" adj="16704" fillcolor="#4472c4 [3204]" strokecolor="#09101d [484]" strokeweight="1pt"/>
+              <v:shape w14:anchorId="345B1D7D" id="Seta: para a Direita 28" o:spid="_x0000_s1026" type="#_x0000_t13" style="position:absolute;margin-left:124.55pt;margin-top:59.85pt;width:36.4pt;height:16.5pt;z-index:251686912;visibility:visible;mso-wrap-style:square;mso-width-percent:0;mso-height-percent:0;mso-wrap-distance-left:9pt;mso-wrap-distance-top:0;mso-wrap-distance-right:9pt;mso-wrap-distance-bottom:0;mso-position-horizontal:absolute;mso-position-horizontal-relative:text;mso-position-vertical:absolute;mso-position-vertical-relative:text;mso-width-percent:0;mso-height-percent:0;mso-width-relative:margin;mso-height-relative:margin;v-text-anchor:middle" o:gfxdata="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" adj="16704" fillcolor="#4472c4 [3204]" strokecolor="#09101d [484]" strokeweight="1pt"/>
             </w:pict>
           </mc:Fallback>
         </mc:AlternateContent>
@@ -6039,7 +7749,7 @@
                     </pic:cNvPicPr>
                   </pic:nvPicPr>
                   <pic:blipFill>
-                    <a:blip r:embed="rId27" cstate="print">
+                    <a:blip r:embed="rId33" cstate="print">
                       <a:extLst>
                         <a:ext uri="{28A0092B-C50C-407E-A947-70E740481C1C}">
                           <a14:useLocalDpi xmlns:a14="http://schemas.microsoft.com/office/drawing/2010/main" val="0"/>
@@ -6138,7 +7848,7 @@
         <mc:AlternateContent>
           <mc:Choice Requires="wps">
             <w:drawing>
-              <wp:anchor distT="0" distB="0" distL="114300" distR="114300" simplePos="0" relativeHeight="251699200" behindDoc="0" locked="0" layoutInCell="1" allowOverlap="1" wp14:anchorId="7DADD704" wp14:editId="4D18B15A">
+              <wp:anchor distT="0" distB="0" distL="114300" distR="114300" simplePos="0" relativeHeight="251692032" behindDoc="0" locked="0" layoutInCell="1" allowOverlap="1" wp14:anchorId="7DADD704" wp14:editId="43C4DC86">
                 <wp:simplePos x="0" y="0"/>
                 <wp:positionH relativeFrom="column">
                   <wp:posOffset>1988185</wp:posOffset>
@@ -6198,7 +7908,7 @@
           </mc:Choice>
           <mc:Fallback>
             <w:pict>
-              <v:shape w14:anchorId="7DADD704" id="Caixa de Texto 34" o:spid="_x0000_s1039" type="#_x0000_t202" style="position:absolute;margin-left:156.55pt;margin-top:109.75pt;width:227.2pt;height:28pt;z-index:251699200;visibility:visible;mso-wrap-style:square;mso-width-percent:0;mso-wrap-distance-left:9pt;mso-wrap-distance-top:0;mso-wrap-distance-right:9pt;mso-wrap-distance-bottom:0;mso-position-horizontal:absolute;mso-position-horizontal-relative:text;mso-position-vertical:absolute;mso-position-vertical-relative:text;mso-width-percent:0;mso-width-relative:margin;v-text-anchor:top" o:gfxdata="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" fillcolor="white [3201]" strokeweight=".5pt">
+              <v:shape w14:anchorId="7DADD704" id="Caixa de Texto 34" o:spid="_x0000_s1049" type="#_x0000_t202" style="position:absolute;margin-left:156.55pt;margin-top:109.75pt;width:227.2pt;height:28pt;z-index:251692032;visibility:visible;mso-wrap-style:square;mso-width-percent:0;mso-wrap-distance-left:9pt;mso-wrap-distance-top:0;mso-wrap-distance-right:9pt;mso-wrap-distance-bottom:0;mso-position-horizontal:absolute;mso-position-horizontal-relative:text;mso-position-vertical:absolute;mso-position-vertical-relative:text;mso-width-percent:0;mso-width-relative:margin;v-text-anchor:top" o:gfxdata="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" fillcolor="white [3201]" strokeweight=".5pt">
                 <v:textbox>
                   <w:txbxContent>
                     <w:p>
@@ -6221,7 +7931,7 @@
         <mc:AlternateContent>
           <mc:Choice Requires="wps">
             <w:drawing>
-              <wp:anchor distT="0" distB="0" distL="114300" distR="114300" simplePos="0" relativeHeight="251698176" behindDoc="0" locked="0" layoutInCell="1" allowOverlap="1" wp14:anchorId="2A56DD6F" wp14:editId="3DF8C927">
+              <wp:anchor distT="0" distB="0" distL="114300" distR="114300" simplePos="0" relativeHeight="251691008" behindDoc="0" locked="0" layoutInCell="1" allowOverlap="1" wp14:anchorId="2A56DD6F" wp14:editId="16FB5A53">
                 <wp:simplePos x="0" y="0"/>
                 <wp:positionH relativeFrom="column">
                   <wp:posOffset>1236345</wp:posOffset>
@@ -6283,7 +7993,7 @@
           </mc:Choice>
           <mc:Fallback>
             <w:pict>
-              <v:shape w14:anchorId="419A0296" id="Seta: para a Direita 33" o:spid="_x0000_s1026" type="#_x0000_t13" style="position:absolute;margin-left:97.35pt;margin-top:110.45pt;width:44.8pt;height:26.5pt;z-index:251698176;visibility:visible;mso-wrap-style:square;mso-width-percent:0;mso-height-percent:0;mso-wrap-distance-left:9pt;mso-wrap-distance-top:0;mso-wrap-distance-right:9pt;mso-wrap-distance-bottom:0;mso-position-horizontal:absolute;mso-position-horizontal-relative:text;mso-position-vertical:absolute;mso-position-vertical-relative:text;mso-width-percent:0;mso-height-percent:0;mso-width-relative:margin;mso-height-relative:margin;v-text-anchor:middle" o:gfxdata="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" adj="15212" fillcolor="#4472c4 [3204]" strokecolor="#09101d [484]" strokeweight="1pt"/>
+              <v:shape w14:anchorId="3687F0C8" id="Seta: para a Direita 33" o:spid="_x0000_s1026" type="#_x0000_t13" style="position:absolute;margin-left:97.35pt;margin-top:110.45pt;width:44.8pt;height:26.5pt;z-index:251691008;visibility:visible;mso-wrap-style:square;mso-width-percent:0;mso-height-percent:0;mso-wrap-distance-left:9pt;mso-wrap-distance-top:0;mso-wrap-distance-right:9pt;mso-wrap-distance-bottom:0;mso-position-horizontal:absolute;mso-position-horizontal-relative:text;mso-position-vertical:absolute;mso-position-vertical-relative:text;mso-width-percent:0;mso-height-percent:0;mso-width-relative:margin;mso-height-relative:margin;v-text-anchor:middle" o:gfxdata="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" adj="15212" fillcolor="#4472c4 [3204]" strokecolor="#09101d [484]" strokeweight="1pt"/>
             </w:pict>
           </mc:Fallback>
         </mc:AlternateContent>
@@ -6310,7 +8020,7 @@
                     </pic:cNvPicPr>
                   </pic:nvPicPr>
                   <pic:blipFill>
-                    <a:blip r:embed="rId28" cstate="print">
+                    <a:blip r:embed="rId34" cstate="print">
                       <a:extLst>
                         <a:ext uri="{28A0092B-C50C-407E-A947-70E740481C1C}">
                           <a14:useLocalDpi xmlns:a14="http://schemas.microsoft.com/office/drawing/2010/main" val="0"/>
@@ -7275,6 +8985,18 @@
       <w:shd w:val="clear" w:color="auto" w:fill="E1DFDD"/>
     </w:rPr>
   </w:style>
+  <w:style w:type="character" w:styleId="HiperlinkVisitado">
+    <w:name w:val="FollowedHyperlink"/>
+    <w:basedOn w:val="Fontepargpadro"/>
+    <w:uiPriority w:val="99"/>
+    <w:semiHidden/>
+    <w:unhideWhenUsed/>
+    <w:rsid w:val="009F0411"/>
+    <w:rPr>
+      <w:color w:val="954F72" w:themeColor="followedHyperlink"/>
+      <w:u w:val="single"/>
+    </w:rPr>
+  </w:style>
 </w:styles>
 </file>
 

</xml_diff>